<commit_message>
Card specific engage #40
</commit_message>
<xml_diff>
--- a/documentation/003 - How to customise the card interface/How to customise the card interface.docx
+++ b/documentation/003 - How to customise the card interface/How to customise the card interface.docx
@@ -2934,7 +2934,13 @@
           <w:bCs/>
           <w:lang w:eastAsia="en-AU" w:bidi="ar-SA"/>
         </w:rPr>
-        <w:t xml:space="preserve">Engage </w:t>
+        <w:t>Engage</w:t>
+      </w:r>
+      <w:r>
+        <w:rPr>
+          <w:lang w:eastAsia="en-AU" w:bidi="ar-SA"/>
+        </w:rPr>
+        <w:t xml:space="preserve"> </w:t>
       </w:r>
       <w:r>
         <w:rPr>
@@ -3000,6 +3006,58 @@
     </w:p>
     <w:p>
       <w:pPr>
+        <w:pStyle w:val="Note"/>
+        <w:numPr>
+          <w:ilvl w:val="0"/>
+          <w:numId w:val="4"/>
+        </w:numPr>
+        <w:rPr>
+          <w:lang w:eastAsia="en-AU" w:bidi="ar-SA"/>
+        </w:rPr>
+      </w:pPr>
+      <w:r>
+        <w:rPr>
+          <w:lang w:eastAsia="en-AU" w:bidi="ar-SA"/>
+        </w:rPr>
+        <w:t xml:space="preserve">Changes to the engage button can be made for both the entire collection of cards – explained below - or </w:t>
+      </w:r>
+      <w:hyperlink r:id="rId16" w:anchor="changing-a-card's-engage-button" w:history="1">
+        <w:r>
+          <w:rPr>
+            <w:rStyle w:val="Hyperlink"/>
+            <w:lang w:eastAsia="en-AU" w:bidi="ar-SA"/>
+          </w:rPr>
+          <w:t>each individual card – explained here</w:t>
+        </w:r>
+      </w:hyperlink>
+      <w:r>
+        <w:rPr>
+          <w:lang w:eastAsia="en-AU" w:bidi="ar-SA"/>
+        </w:rPr>
+        <w:t>.</w:t>
+      </w:r>
+    </w:p>
+    <w:p>
+      <w:pPr>
+        <w:pStyle w:val="Note"/>
+        <w:numPr>
+          <w:ilvl w:val="0"/>
+          <w:numId w:val="4"/>
+        </w:numPr>
+        <w:rPr>
+          <w:lang w:eastAsia="en-AU" w:bidi="ar-SA"/>
+        </w:rPr>
+      </w:pPr>
+      <w:r>
+        <w:rPr>
+          <w:lang w:eastAsia="en-AU" w:bidi="ar-SA"/>
+        </w:rPr>
+        <w:lastRenderedPageBreak/>
+        <w:t>The Card specific method is checked first. It overrides this method.</w:t>
+      </w:r>
+    </w:p>
+    <w:p>
+      <w:pPr>
         <w:pStyle w:val="Heading2"/>
         <w:rPr>
           <w:rFonts w:eastAsia="Noto Serif CJK SC"/>
@@ -3051,11 +3109,7 @@
       </w:r>
       <w:proofErr w:type="gramEnd"/>
       <w:r>
-        <w:t xml:space="preserve"> as the default display. Three cards to a row with images. The main difference is that it does NOT display the engage </w:t>
-      </w:r>
-      <w:r>
-        <w:lastRenderedPageBreak/>
-        <w:t xml:space="preserve">button on each card. </w:t>
+        <w:t xml:space="preserve"> as the default display. Three cards to a row with images. The main difference is that it does NOT display the engage button on each card. </w:t>
       </w:r>
     </w:p>
     <w:p>
@@ -3068,200 +3122,6 @@
             <wp:extent cx="7953375" cy="6905625"/>
             <wp:effectExtent l="0" t="0" r="9525" b="9525"/>
             <wp:docPr id="28" name="Picture 28"/>
-            <wp:cNvGraphicFramePr>
-              <a:graphicFrameLocks xmlns:a="http://schemas.openxmlformats.org/drawingml/2006/main" noChangeAspect="1"/>
-            </wp:cNvGraphicFramePr>
-            <a:graphic xmlns:a="http://schemas.openxmlformats.org/drawingml/2006/main">
-              <a:graphicData uri="http://schemas.openxmlformats.org/drawingml/2006/picture">
-                <pic:pic xmlns:pic="http://schemas.openxmlformats.org/drawingml/2006/picture">
-                  <pic:nvPicPr>
-                    <pic:cNvPr id="1" name=""/>
-                    <pic:cNvPicPr/>
-                  </pic:nvPicPr>
-                  <pic:blipFill>
-                    <a:blip r:embed="rId16"/>
-                    <a:stretch>
-                      <a:fillRect/>
-                    </a:stretch>
-                  </pic:blipFill>
-                  <pic:spPr>
-                    <a:xfrm>
-                      <a:off x="0" y="0"/>
-                      <a:ext cx="7953375" cy="6905625"/>
-                    </a:xfrm>
-                    <a:prstGeom prst="rect">
-                      <a:avLst/>
-                    </a:prstGeom>
-                  </pic:spPr>
-                </pic:pic>
-              </a:graphicData>
-            </a:graphic>
-          </wp:inline>
-        </w:drawing>
-      </w:r>
-    </w:p>
-    <w:p>
-      <w:pPr>
-        <w:pStyle w:val="Picture"/>
-      </w:pPr>
-      <w:bookmarkStart w:id="5" w:name="_Ref4401162"/>
-      <w:r>
-        <w:t xml:space="preserve">Figure </w:t>
-      </w:r>
-      <w:r>
-        <w:fldChar w:fldCharType="begin"/>
-      </w:r>
-      <w:r>
-        <w:instrText xml:space="preserve"> SEQ Figure \* ARABIC </w:instrText>
-      </w:r>
-      <w:r>
-        <w:fldChar w:fldCharType="separate"/>
-      </w:r>
-      <w:r>
-        <w:t>7</w:t>
-      </w:r>
-      <w:r>
-        <w:fldChar w:fldCharType="end"/>
-      </w:r>
-      <w:bookmarkEnd w:id="5"/>
-      <w:r>
-        <w:t xml:space="preserve"> - noengage display</w:t>
-      </w:r>
-    </w:p>
-    <w:p>
-      <w:pPr>
-        <w:pStyle w:val="Heading2"/>
-      </w:pPr>
-      <w:r>
-        <w:t xml:space="preserve">Change the engage button </w:t>
-      </w:r>
-      <w:r>
-        <w:t>label</w:t>
-      </w:r>
-    </w:p>
-    <w:p>
-      <w:pPr>
-        <w:rPr>
-          <w:noProof/>
-        </w:rPr>
-      </w:pPr>
-      <w:r>
-        <w:rPr>
-          <w:noProof/>
-        </w:rPr>
-        <w:fldChar w:fldCharType="begin"/>
-      </w:r>
-      <w:r>
-        <w:rPr>
-          <w:noProof/>
-        </w:rPr>
-        <w:instrText xml:space="preserve"> REF _Ref9424036 \h </w:instrText>
-      </w:r>
-      <w:r>
-        <w:rPr>
-          <w:noProof/>
-        </w:rPr>
-      </w:r>
-      <w:r>
-        <w:rPr>
-          <w:noProof/>
-        </w:rPr>
-        <w:fldChar w:fldCharType="separate"/>
-      </w:r>
-      <w:r>
-        <w:t xml:space="preserve">Figure </w:t>
-      </w:r>
-      <w:r>
-        <w:rPr>
-          <w:noProof/>
-        </w:rPr>
-        <w:t>8</w:t>
-      </w:r>
-      <w:r>
-        <w:rPr>
-          <w:noProof/>
-        </w:rPr>
-        <w:fldChar w:fldCharType="end"/>
-      </w:r>
-      <w:r>
-        <w:rPr>
-          <w:noProof/>
-        </w:rPr>
-        <w:t xml:space="preserve"> shows a card interface where the </w:t>
-      </w:r>
-      <w:r>
-        <w:rPr>
-          <w:b/>
-          <w:bCs/>
-          <w:noProof/>
-        </w:rPr>
-        <w:t>Engage</w:t>
-      </w:r>
-      <w:r>
-        <w:rPr>
-          <w:noProof/>
-        </w:rPr>
-        <w:t xml:space="preserve"> button </w:t>
-      </w:r>
-      <w:r>
-        <w:rPr>
-          <w:noProof/>
-        </w:rPr>
-        <w:t>label</w:t>
-      </w:r>
-      <w:r>
-        <w:rPr>
-          <w:noProof/>
-        </w:rPr>
-        <w:t xml:space="preserve"> has been changed to </w:t>
-      </w:r>
-      <w:r>
-        <w:rPr>
-          <w:b/>
-          <w:bCs/>
-          <w:noProof/>
-        </w:rPr>
-        <w:t>Start</w:t>
-      </w:r>
-      <w:r>
-        <w:rPr>
-          <w:noProof/>
-        </w:rPr>
-        <w:t xml:space="preserve">. </w:t>
-      </w:r>
-    </w:p>
-    <w:p>
-      <w:pPr>
-        <w:pStyle w:val="Note"/>
-      </w:pPr>
-      <w:r>
-        <w:rPr>
-          <w:b/>
-          <w:bCs/>
-        </w:rPr>
-        <w:t xml:space="preserve">Note: </w:t>
-      </w:r>
-      <w:r>
-        <w:t>The first card below doesn’t have a button. That’s because it is an i</w:t>
-      </w:r>
-      <w:r>
-        <w:t>nformation card</w:t>
-      </w:r>
-      <w:r>
-        <w:t>. i.e. a card that doesn’t link anywhere, it just displays information. Information cards don’t have an Engage button.</w:t>
-      </w:r>
-    </w:p>
-    <w:p>
-      <w:pPr>
-        <w:pStyle w:val="Picture"/>
-      </w:pPr>
-      <w:r>
-        <w:lastRenderedPageBreak/>
-        <w:drawing>
-          <wp:inline distT="0" distB="0" distL="0" distR="0" wp14:anchorId="26D9FFB2" wp14:editId="14332349">
-            <wp:extent cx="5731510" cy="1943100"/>
-            <wp:effectExtent l="0" t="0" r="2540" b="0"/>
-            <wp:docPr id="30" name="Picture 30"/>
             <wp:cNvGraphicFramePr>
               <a:graphicFrameLocks xmlns:a="http://schemas.openxmlformats.org/drawingml/2006/main" noChangeAspect="1"/>
             </wp:cNvGraphicFramePr>
@@ -3281,7 +3141,7 @@
                   <pic:spPr>
                     <a:xfrm>
                       <a:off x="0" y="0"/>
-                      <a:ext cx="5731510" cy="1943100"/>
+                      <a:ext cx="7953375" cy="6905625"/>
                     </a:xfrm>
                     <a:prstGeom prst="rect">
                       <a:avLst/>
@@ -3298,7 +3158,7 @@
       <w:pPr>
         <w:pStyle w:val="Picture"/>
       </w:pPr>
-      <w:bookmarkStart w:id="6" w:name="_Ref9424036"/>
+      <w:bookmarkStart w:id="5" w:name="_Ref4401162"/>
       <w:r>
         <w:t xml:space="preserve">Figure </w:t>
       </w:r>
@@ -3312,133 +3172,150 @@
         <w:fldChar w:fldCharType="separate"/>
       </w:r>
       <w:r>
+        <w:t>7</w:t>
+      </w:r>
+      <w:r>
+        <w:fldChar w:fldCharType="end"/>
+      </w:r>
+      <w:bookmarkEnd w:id="5"/>
+      <w:r>
+        <w:t xml:space="preserve"> - noengage display</w:t>
+      </w:r>
+    </w:p>
+    <w:p>
+      <w:pPr>
+        <w:pStyle w:val="Heading2"/>
+      </w:pPr>
+      <w:r>
+        <w:t xml:space="preserve">Change the engage button </w:t>
+      </w:r>
+      <w:r>
+        <w:t>label</w:t>
+      </w:r>
+    </w:p>
+    <w:p>
+      <w:pPr>
+        <w:rPr>
+          <w:noProof/>
+        </w:rPr>
+      </w:pPr>
+      <w:r>
+        <w:rPr>
+          <w:noProof/>
+        </w:rPr>
+        <w:fldChar w:fldCharType="begin"/>
+      </w:r>
+      <w:r>
+        <w:rPr>
+          <w:noProof/>
+        </w:rPr>
+        <w:instrText xml:space="preserve"> REF _Ref9424036 \h </w:instrText>
+      </w:r>
+      <w:r>
+        <w:rPr>
+          <w:noProof/>
+        </w:rPr>
+      </w:r>
+      <w:r>
+        <w:rPr>
+          <w:noProof/>
+        </w:rPr>
+        <w:fldChar w:fldCharType="separate"/>
+      </w:r>
+      <w:r>
+        <w:t xml:space="preserve">Figure </w:t>
+      </w:r>
+      <w:r>
+        <w:rPr>
+          <w:noProof/>
+        </w:rPr>
         <w:t>8</w:t>
       </w:r>
       <w:r>
+        <w:rPr>
+          <w:noProof/>
+        </w:rPr>
         <w:fldChar w:fldCharType="end"/>
       </w:r>
-      <w:bookmarkEnd w:id="6"/>
-      <w:r>
-        <w:t xml:space="preserve"> - Card interface with changed Engage button text</w:t>
-      </w:r>
-    </w:p>
-    <w:p>
-      <w:r>
-        <w:t xml:space="preserve">To create the change shown in </w:t>
-      </w:r>
       <w:r>
         <w:rPr>
           <w:noProof/>
         </w:rPr>
-        <w:fldChar w:fldCharType="begin"/>
-      </w:r>
-      <w:r>
-        <w:rPr>
+        <w:t xml:space="preserve"> shows a card interface where the </w:t>
+      </w:r>
+      <w:r>
+        <w:rPr>
+          <w:b/>
+          <w:bCs/>
           <w:noProof/>
         </w:rPr>
-        <w:instrText xml:space="preserve"> REF _Ref9424036 \h </w:instrText>
+        <w:t>Engage</w:t>
       </w:r>
       <w:r>
         <w:rPr>
           <w:noProof/>
         </w:rPr>
+        <w:t xml:space="preserve"> button </w:t>
       </w:r>
       <w:r>
         <w:rPr>
           <w:noProof/>
         </w:rPr>
-        <w:fldChar w:fldCharType="separate"/>
-      </w:r>
-      <w:r>
-        <w:t xml:space="preserve">Figure </w:t>
+        <w:t>label</w:t>
       </w:r>
       <w:r>
         <w:rPr>
           <w:noProof/>
         </w:rPr>
-        <w:t>8</w:t>
-      </w:r>
-      <w:r>
-        <w:rPr>
+        <w:t xml:space="preserve"> has been changed to </w:t>
+      </w:r>
+      <w:r>
+        <w:rPr>
+          <w:b/>
+          <w:bCs/>
           <w:noProof/>
         </w:rPr>
-        <w:fldChar w:fldCharType="end"/>
+        <w:t>Start</w:t>
       </w:r>
       <w:r>
         <w:rPr>
           <w:noProof/>
         </w:rPr>
-        <w:t xml:space="preserve"> the name of the area within which the cards are displayed (the Card Interface area) has been changed to include </w:t>
-      </w:r>
+        <w:t xml:space="preserve">. </w:t>
+      </w:r>
+    </w:p>
+    <w:p>
+      <w:pPr>
+        <w:pStyle w:val="Note"/>
+      </w:pPr>
       <w:r>
         <w:rPr>
           <w:b/>
-          <w:noProof/>
-        </w:rPr>
-        <w:t>engage=’Start’</w:t>
-      </w:r>
-      <w:r>
-        <w:rPr>
-          <w:noProof/>
-        </w:rPr>
-        <w:t xml:space="preserve"> (see </w:t>
-      </w:r>
-      <w:r>
-        <w:rPr>
-          <w:noProof/>
-        </w:rPr>
-        <w:fldChar w:fldCharType="begin"/>
-      </w:r>
-      <w:r>
-        <w:rPr>
-          <w:noProof/>
-        </w:rPr>
-        <w:instrText xml:space="preserve"> REF _Ref9424381 \h </w:instrText>
-      </w:r>
-      <w:r>
-        <w:rPr>
-          <w:noProof/>
-        </w:rPr>
-      </w:r>
-      <w:r>
-        <w:rPr>
-          <w:noProof/>
-        </w:rPr>
-        <w:fldChar w:fldCharType="separate"/>
-      </w:r>
-      <w:r>
-        <w:t xml:space="preserve">Figure </w:t>
-      </w:r>
-      <w:r>
-        <w:rPr>
-          <w:noProof/>
-        </w:rPr>
-        <w:t>9</w:t>
-      </w:r>
-      <w:r>
-        <w:rPr>
-          <w:noProof/>
-        </w:rPr>
-        <w:fldChar w:fldCharType="end"/>
-      </w:r>
-      <w:r>
-        <w:rPr>
-          <w:noProof/>
-        </w:rPr>
-        <w:t>)</w:t>
-      </w:r>
-    </w:p>
-    <w:p/>
+          <w:bCs/>
+        </w:rPr>
+        <w:lastRenderedPageBreak/>
+        <w:t xml:space="preserve">Note: </w:t>
+      </w:r>
+      <w:r>
+        <w:t>The first card below doesn’t have a button. That’s because it is an i</w:t>
+      </w:r>
+      <w:r>
+        <w:t>nformation card</w:t>
+      </w:r>
+      <w:r>
+        <w:t>. i.e. a card that doesn’t link anywhere, it just displays information. Information cards don’t have an Engage button.</w:t>
+      </w:r>
+    </w:p>
     <w:p>
       <w:pPr>
         <w:pStyle w:val="Picture"/>
       </w:pPr>
       <w:r>
         <w:drawing>
-          <wp:inline distT="0" distB="0" distL="0" distR="0" wp14:anchorId="08DD7646" wp14:editId="330F0B3C">
-            <wp:extent cx="5731510" cy="4240530"/>
-            <wp:effectExtent l="0" t="0" r="2540" b="7620"/>
-            <wp:docPr id="31" name="Picture 31"/>
+          <wp:inline distT="0" distB="0" distL="0" distR="0" wp14:anchorId="26D9FFB2" wp14:editId="14332349">
+            <wp:extent cx="5731510" cy="1943100"/>
+            <wp:effectExtent l="0" t="0" r="2540" b="0"/>
+            <wp:docPr id="30" name="Picture 30"/>
             <wp:cNvGraphicFramePr>
               <a:graphicFrameLocks xmlns:a="http://schemas.openxmlformats.org/drawingml/2006/main" noChangeAspect="1"/>
             </wp:cNvGraphicFramePr>
@@ -3458,7 +3335,7 @@
                   <pic:spPr>
                     <a:xfrm>
                       <a:off x="0" y="0"/>
-                      <a:ext cx="5731510" cy="4240530"/>
+                      <a:ext cx="5731510" cy="1943100"/>
                     </a:xfrm>
                     <a:prstGeom prst="rect">
                       <a:avLst/>
@@ -3475,7 +3352,7 @@
       <w:pPr>
         <w:pStyle w:val="Picture"/>
       </w:pPr>
-      <w:bookmarkStart w:id="7" w:name="_Ref9424381"/>
+      <w:bookmarkStart w:id="6" w:name="_Ref9424036"/>
       <w:r>
         <w:t xml:space="preserve">Figure </w:t>
       </w:r>
@@ -3489,94 +3366,133 @@
         <w:fldChar w:fldCharType="separate"/>
       </w:r>
       <w:r>
+        <w:t>8</w:t>
+      </w:r>
+      <w:r>
+        <w:fldChar w:fldCharType="end"/>
+      </w:r>
+      <w:bookmarkEnd w:id="6"/>
+      <w:r>
+        <w:t xml:space="preserve"> - Card interface with changed Engage button text</w:t>
+      </w:r>
+    </w:p>
+    <w:p>
+      <w:r>
+        <w:t xml:space="preserve">To create the change shown in </w:t>
+      </w:r>
+      <w:r>
+        <w:rPr>
+          <w:noProof/>
+        </w:rPr>
+        <w:fldChar w:fldCharType="begin"/>
+      </w:r>
+      <w:r>
+        <w:rPr>
+          <w:noProof/>
+        </w:rPr>
+        <w:instrText xml:space="preserve"> REF _Ref9424036 \h </w:instrText>
+      </w:r>
+      <w:r>
+        <w:rPr>
+          <w:noProof/>
+        </w:rPr>
+      </w:r>
+      <w:r>
+        <w:rPr>
+          <w:noProof/>
+        </w:rPr>
+        <w:fldChar w:fldCharType="separate"/>
+      </w:r>
+      <w:r>
+        <w:t xml:space="preserve">Figure </w:t>
+      </w:r>
+      <w:r>
+        <w:rPr>
+          <w:noProof/>
+        </w:rPr>
+        <w:t>8</w:t>
+      </w:r>
+      <w:r>
+        <w:rPr>
+          <w:noProof/>
+        </w:rPr>
+        <w:fldChar w:fldCharType="end"/>
+      </w:r>
+      <w:r>
+        <w:rPr>
+          <w:noProof/>
+        </w:rPr>
+        <w:t xml:space="preserve"> the name of the area within which the cards are displayed (the Card Interface area) has been changed to include </w:t>
+      </w:r>
+      <w:r>
+        <w:rPr>
+          <w:b/>
+          <w:noProof/>
+        </w:rPr>
+        <w:t>engage=’Start’</w:t>
+      </w:r>
+      <w:r>
+        <w:rPr>
+          <w:noProof/>
+        </w:rPr>
+        <w:t xml:space="preserve"> (see </w:t>
+      </w:r>
+      <w:r>
+        <w:rPr>
+          <w:noProof/>
+        </w:rPr>
+        <w:fldChar w:fldCharType="begin"/>
+      </w:r>
+      <w:r>
+        <w:rPr>
+          <w:noProof/>
+        </w:rPr>
+        <w:instrText xml:space="preserve"> REF _Ref9424381 \h </w:instrText>
+      </w:r>
+      <w:r>
+        <w:rPr>
+          <w:noProof/>
+        </w:rPr>
+      </w:r>
+      <w:r>
+        <w:rPr>
+          <w:noProof/>
+        </w:rPr>
+        <w:fldChar w:fldCharType="separate"/>
+      </w:r>
+      <w:r>
+        <w:t xml:space="preserve">Figure </w:t>
+      </w:r>
+      <w:r>
+        <w:rPr>
+          <w:noProof/>
+        </w:rPr>
         <w:t>9</w:t>
       </w:r>
       <w:r>
+        <w:rPr>
+          <w:noProof/>
+        </w:rPr>
         <w:fldChar w:fldCharType="end"/>
       </w:r>
-      <w:bookmarkEnd w:id="7"/>
-      <w:r>
-        <w:t xml:space="preserve"> - Editing the card interface to change the Engage button text</w:t>
-      </w:r>
-    </w:p>
-    <w:p>
-      <w:pPr>
-        <w:pStyle w:val="Heading1"/>
-      </w:pPr>
-      <w:r>
-        <w:t>How to change the order of cards</w:t>
-      </w:r>
-      <w:r>
-        <w:t>?</w:t>
-      </w:r>
-    </w:p>
-    <w:p>
-      <w:r>
-        <w:t xml:space="preserve">You change the order of cards by </w:t>
-      </w:r>
-      <w:r>
-        <w:t>using Blackboard’s interface to change the order of the items on the Blackboard page.</w:t>
-      </w:r>
-    </w:p>
-    <w:p>
-      <w:pPr>
-        <w:pStyle w:val="Heading2"/>
-      </w:pPr>
-      <w:r>
-        <w:t xml:space="preserve">To change a card, you change </w:t>
-      </w:r>
-      <w:r>
-        <w:t>the corresponding Blackboard item</w:t>
-      </w:r>
-    </w:p>
-    <w:p>
-      <w:r>
-        <w:t xml:space="preserve">The following image has </w:t>
-      </w:r>
-      <w:r>
-        <w:t>two cards. Each card is implemented</w:t>
-      </w:r>
-      <w:r>
-        <w:t xml:space="preserve"> using its own Blackboard item</w:t>
-      </w:r>
-      <w:r>
-        <w:t xml:space="preserve"> </w:t>
-      </w:r>
-      <w:r>
-        <w:lastRenderedPageBreak/>
-        <w:t>(only visible with editing on)</w:t>
-      </w:r>
-      <w:r>
-        <w:t>.</w:t>
-      </w:r>
-      <w:r>
-        <w:t xml:space="preserve"> </w:t>
-      </w:r>
-      <w:r>
-        <w:t xml:space="preserve">To make any changes to a card you must make that change to the </w:t>
-      </w:r>
-      <w:r>
-        <w:t>corresponding Blackboard item.</w:t>
-      </w:r>
-    </w:p>
-    <w:p>
-      <w:r>
-        <w:t xml:space="preserve">The order in which Cards are displayed is the </w:t>
-      </w:r>
-      <w:r>
-        <w:t>same as the order of the Blackboard items. Change the order of the Blackboard items and you will change the order of the Cards.</w:t>
-      </w:r>
-    </w:p>
+      <w:r>
+        <w:rPr>
+          <w:noProof/>
+        </w:rPr>
+        <w:t>)</w:t>
+      </w:r>
+    </w:p>
+    <w:p/>
     <w:p>
       <w:pPr>
         <w:pStyle w:val="Picture"/>
       </w:pPr>
       <w:r>
         <w:drawing>
-          <wp:inline distT="0" distB="0" distL="0" distR="0" wp14:anchorId="06E11835" wp14:editId="046A4D26">
-            <wp:extent cx="5295900" cy="6543675"/>
-            <wp:effectExtent l="0" t="0" r="0" b="9525"/>
-            <wp:docPr id="3" name="Picture 3"/>
+          <wp:inline distT="0" distB="0" distL="0" distR="0" wp14:anchorId="08DD7646" wp14:editId="330F0B3C">
+            <wp:extent cx="5731510" cy="4240530"/>
+            <wp:effectExtent l="0" t="0" r="2540" b="7620"/>
+            <wp:docPr id="31" name="Picture 31"/>
             <wp:cNvGraphicFramePr>
               <a:graphicFrameLocks xmlns:a="http://schemas.openxmlformats.org/drawingml/2006/main" noChangeAspect="1"/>
             </wp:cNvGraphicFramePr>
@@ -3596,6 +3512,144 @@
                   <pic:spPr>
                     <a:xfrm>
                       <a:off x="0" y="0"/>
+                      <a:ext cx="5731510" cy="4240530"/>
+                    </a:xfrm>
+                    <a:prstGeom prst="rect">
+                      <a:avLst/>
+                    </a:prstGeom>
+                  </pic:spPr>
+                </pic:pic>
+              </a:graphicData>
+            </a:graphic>
+          </wp:inline>
+        </w:drawing>
+      </w:r>
+    </w:p>
+    <w:p>
+      <w:pPr>
+        <w:pStyle w:val="Picture"/>
+      </w:pPr>
+      <w:bookmarkStart w:id="7" w:name="_Ref9424381"/>
+      <w:r>
+        <w:t xml:space="preserve">Figure </w:t>
+      </w:r>
+      <w:r>
+        <w:fldChar w:fldCharType="begin"/>
+      </w:r>
+      <w:r>
+        <w:instrText xml:space="preserve"> SEQ Figure \* ARABIC </w:instrText>
+      </w:r>
+      <w:r>
+        <w:fldChar w:fldCharType="separate"/>
+      </w:r>
+      <w:r>
+        <w:t>9</w:t>
+      </w:r>
+      <w:r>
+        <w:fldChar w:fldCharType="end"/>
+      </w:r>
+      <w:bookmarkEnd w:id="7"/>
+      <w:r>
+        <w:t xml:space="preserve"> - Editing the card interface to change the Engage button text</w:t>
+      </w:r>
+    </w:p>
+    <w:p>
+      <w:pPr>
+        <w:pStyle w:val="Heading1"/>
+      </w:pPr>
+      <w:r>
+        <w:t>How to change the order of cards</w:t>
+      </w:r>
+      <w:r>
+        <w:t>?</w:t>
+      </w:r>
+    </w:p>
+    <w:p>
+      <w:r>
+        <w:t xml:space="preserve">You change the order of cards by </w:t>
+      </w:r>
+      <w:r>
+        <w:t xml:space="preserve">using Blackboard’s interface to change the order of the </w:t>
+      </w:r>
+      <w:r>
+        <w:lastRenderedPageBreak/>
+        <w:t>items on the Blackboard page.</w:t>
+      </w:r>
+    </w:p>
+    <w:p>
+      <w:pPr>
+        <w:pStyle w:val="Heading2"/>
+      </w:pPr>
+      <w:r>
+        <w:t xml:space="preserve">To change a card, you change </w:t>
+      </w:r>
+      <w:r>
+        <w:t>the corresponding Blackboard item</w:t>
+      </w:r>
+    </w:p>
+    <w:p>
+      <w:r>
+        <w:t xml:space="preserve">The following image has </w:t>
+      </w:r>
+      <w:r>
+        <w:t>two cards. Each card is implemented</w:t>
+      </w:r>
+      <w:r>
+        <w:t xml:space="preserve"> using its own Blackboard item</w:t>
+      </w:r>
+      <w:r>
+        <w:t xml:space="preserve"> (only visible with editing on)</w:t>
+      </w:r>
+      <w:r>
+        <w:t>.</w:t>
+      </w:r>
+      <w:r>
+        <w:t xml:space="preserve"> </w:t>
+      </w:r>
+      <w:r>
+        <w:t xml:space="preserve">To make any changes to a card you must make that change to the </w:t>
+      </w:r>
+      <w:r>
+        <w:t>corresponding Blackboard item.</w:t>
+      </w:r>
+    </w:p>
+    <w:p>
+      <w:r>
+        <w:t xml:space="preserve">The order in which Cards are displayed is the </w:t>
+      </w:r>
+      <w:r>
+        <w:t>same as the order of the Blackboard items. Change the order of the Blackboard items and you will change the order of the Cards.</w:t>
+      </w:r>
+    </w:p>
+    <w:p>
+      <w:pPr>
+        <w:pStyle w:val="Picture"/>
+      </w:pPr>
+      <w:r>
+        <w:drawing>
+          <wp:inline distT="0" distB="0" distL="0" distR="0" wp14:anchorId="06E11835" wp14:editId="046A4D26">
+            <wp:extent cx="5295900" cy="6543675"/>
+            <wp:effectExtent l="0" t="0" r="0" b="9525"/>
+            <wp:docPr id="3" name="Picture 3"/>
+            <wp:cNvGraphicFramePr>
+              <a:graphicFrameLocks xmlns:a="http://schemas.openxmlformats.org/drawingml/2006/main" noChangeAspect="1"/>
+            </wp:cNvGraphicFramePr>
+            <a:graphic xmlns:a="http://schemas.openxmlformats.org/drawingml/2006/main">
+              <a:graphicData uri="http://schemas.openxmlformats.org/drawingml/2006/picture">
+                <pic:pic xmlns:pic="http://schemas.openxmlformats.org/drawingml/2006/picture">
+                  <pic:nvPicPr>
+                    <pic:cNvPr id="1" name=""/>
+                    <pic:cNvPicPr/>
+                  </pic:nvPicPr>
+                  <pic:blipFill>
+                    <a:blip r:embed="rId20"/>
+                    <a:stretch>
+                      <a:fillRect/>
+                    </a:stretch>
+                  </pic:blipFill>
+                  <pic:spPr>
+                    <a:xfrm>
+                      <a:off x="0" y="0"/>
                       <a:ext cx="5295900" cy="6543675"/>
                     </a:xfrm>
                     <a:prstGeom prst="rect">
@@ -3651,9 +3705,10 @@
         <w:t xml:space="preserve">With editing turned on it is possible to drag and drop Blackboard items to change their order. </w:t>
       </w:r>
       <w:r>
+        <w:lastRenderedPageBreak/>
         <w:t xml:space="preserve">This resource from Reading University in the UK illustrates </w:t>
       </w:r>
-      <w:hyperlink r:id="rId20" w:history="1">
+      <w:hyperlink r:id="rId21" w:history="1">
         <w:r>
           <w:rPr>
             <w:rStyle w:val="Hyperlink"/>
@@ -3676,7 +3731,6 @@
         <w:pStyle w:val="Heading2"/>
       </w:pPr>
       <w:r>
-        <w:lastRenderedPageBreak/>
         <w:t>Remember to refresh the page</w:t>
       </w:r>
     </w:p>
@@ -3771,6 +3825,7 @@
         <w:pStyle w:val="Picture"/>
       </w:pPr>
       <w:r>
+        <w:lastRenderedPageBreak/>
         <w:drawing>
           <wp:inline distT="0" distB="0" distL="0" distR="0" wp14:anchorId="0DEC1632" wp14:editId="351C3D21">
             <wp:extent cx="4886325" cy="5915025"/>
@@ -3787,7 +3842,7 @@
                     <pic:cNvPicPr/>
                   </pic:nvPicPr>
                   <pic:blipFill>
-                    <a:blip r:embed="rId21"/>
+                    <a:blip r:embed="rId22"/>
                     <a:stretch>
                       <a:fillRect/>
                     </a:stretch>
@@ -5500,6 +5555,19 @@
 </file>
 
 <file path=customXml/item1.xml><?xml version="1.0" encoding="utf-8"?>
+<b:Sources xmlns:b="http://schemas.openxmlformats.org/officeDocument/2006/bibliography" xmlns="http://schemas.openxmlformats.org/officeDocument/2006/bibliography" SelectedStyle="\APASixthEditionOfficeOnline.xsl" StyleName="APA" Version="6"/>
+</file>
+
+<file path=customXml/item2.xml><?xml version="1.0" encoding="utf-8"?>
+<?mso-contentType ?>
+<FormTemplates xmlns="http://schemas.microsoft.com/sharepoint/v3/contenttype/forms">
+  <Display>DocumentLibraryForm</Display>
+  <Edit>DocumentLibraryForm</Edit>
+  <New>DocumentLibraryForm</New>
+</FormTemplates>
+</file>
+
+<file path=customXml/item3.xml><?xml version="1.0" encoding="utf-8"?>
 <ct:contentTypeSchema xmlns:ct="http://schemas.microsoft.com/office/2006/metadata/contentType" xmlns:ma="http://schemas.microsoft.com/office/2006/metadata/properties/metaAttributes" ct:_="" ma:_="" ma:contentTypeName="Document" ma:contentTypeID="0x01010041007E3C85707C409950D4308CFA0D83" ma:contentTypeVersion="11" ma:contentTypeDescription="Create a new document." ma:contentTypeScope="" ma:versionID="57a6604a6c3547883ad46bbd8be2a3ff">
   <xsd:schema xmlns:xsd="http://www.w3.org/2001/XMLSchema" xmlns:xs="http://www.w3.org/2001/XMLSchema" xmlns:p="http://schemas.microsoft.com/office/2006/metadata/properties" xmlns:ns3="1ac94572-a116-4717-95f6-4da5fbc09e8a" xmlns:ns4="7efe096b-c4e3-4663-b504-b03db39b9f05" targetNamespace="http://schemas.microsoft.com/office/2006/metadata/properties" ma:root="true" ma:fieldsID="07d0a19b844c29f75152b583065dc2cd" ns3:_="" ns4:_="">
     <xsd:import namespace="1ac94572-a116-4717-95f6-4da5fbc09e8a"/>
@@ -5708,19 +5776,6 @@
 </ct:contentTypeSchema>
 </file>
 
-<file path=customXml/item2.xml><?xml version="1.0" encoding="utf-8"?>
-<?mso-contentType ?>
-<FormTemplates xmlns="http://schemas.microsoft.com/sharepoint/v3/contenttype/forms">
-  <Display>DocumentLibraryForm</Display>
-  <Edit>DocumentLibraryForm</Edit>
-  <New>DocumentLibraryForm</New>
-</FormTemplates>
-</file>
-
-<file path=customXml/item3.xml><?xml version="1.0" encoding="utf-8"?>
-<b:Sources xmlns:b="http://schemas.openxmlformats.org/officeDocument/2006/bibliography" xmlns="http://schemas.openxmlformats.org/officeDocument/2006/bibliography" SelectedStyle="\APASixthEditionOfficeOnline.xsl" StyleName="APA" Version="6"/>
-</file>
-
 <file path=customXml/item4.xml><?xml version="1.0" encoding="utf-8"?>
 <p:properties xmlns:p="http://schemas.microsoft.com/office/2006/metadata/properties" xmlns:xsi="http://www.w3.org/2001/XMLSchema-instance" xmlns:pc="http://schemas.microsoft.com/office/infopath/2007/PartnerControls">
   <documentManagement/>
@@ -5728,6 +5783,22 @@
 </file>
 
 <file path=customXml/itemProps1.xml><?xml version="1.0" encoding="utf-8"?>
+<ds:datastoreItem xmlns:ds="http://schemas.openxmlformats.org/officeDocument/2006/customXml" ds:itemID="{E682E761-3B47-4AFA-8561-0123C91657A7}">
+  <ds:schemaRefs>
+    <ds:schemaRef ds:uri="http://schemas.openxmlformats.org/officeDocument/2006/bibliography"/>
+  </ds:schemaRefs>
+</ds:datastoreItem>
+</file>
+
+<file path=customXml/itemProps2.xml><?xml version="1.0" encoding="utf-8"?>
+<ds:datastoreItem xmlns:ds="http://schemas.openxmlformats.org/officeDocument/2006/customXml" ds:itemID="{83267B6E-DC93-46E0-BC6B-053AF8F49DA8}">
+  <ds:schemaRefs>
+    <ds:schemaRef ds:uri="http://schemas.microsoft.com/sharepoint/v3/contenttype/forms"/>
+  </ds:schemaRefs>
+</ds:datastoreItem>
+</file>
+
+<file path=customXml/itemProps3.xml><?xml version="1.0" encoding="utf-8"?>
 <ds:datastoreItem xmlns:ds="http://schemas.openxmlformats.org/officeDocument/2006/customXml" ds:itemID="{2F9BDDF4-6C2A-4178-8EFE-5FBE273A6710}">
   <ds:schemaRefs>
     <ds:schemaRef ds:uri="http://schemas.microsoft.com/office/2006/metadata/contentType"/>
@@ -5746,22 +5817,6 @@
 </ds:datastoreItem>
 </file>
 
-<file path=customXml/itemProps2.xml><?xml version="1.0" encoding="utf-8"?>
-<ds:datastoreItem xmlns:ds="http://schemas.openxmlformats.org/officeDocument/2006/customXml" ds:itemID="{83267B6E-DC93-46E0-BC6B-053AF8F49DA8}">
-  <ds:schemaRefs>
-    <ds:schemaRef ds:uri="http://schemas.microsoft.com/sharepoint/v3/contenttype/forms"/>
-  </ds:schemaRefs>
-</ds:datastoreItem>
-</file>
-
-<file path=customXml/itemProps3.xml><?xml version="1.0" encoding="utf-8"?>
-<ds:datastoreItem xmlns:ds="http://schemas.openxmlformats.org/officeDocument/2006/customXml" ds:itemID="{E682E761-3B47-4AFA-8561-0123C91657A7}">
-  <ds:schemaRefs>
-    <ds:schemaRef ds:uri="http://schemas.openxmlformats.org/officeDocument/2006/bibliography"/>
-  </ds:schemaRefs>
-</ds:datastoreItem>
-</file>
-
 <file path=customXml/itemProps4.xml><?xml version="1.0" encoding="utf-8"?>
 <ds:datastoreItem xmlns:ds="http://schemas.openxmlformats.org/officeDocument/2006/customXml" ds:itemID="{65A786CD-0BD1-4C11-A980-D899CFB81C46}">
   <ds:schemaRefs>

</xml_diff>

<commit_message>
Docs completed for button specific engage buttons #40
</commit_message>
<xml_diff>
--- a/documentation/003 - How to customise the card interface/How to customise the card interface.docx
+++ b/documentation/003 - How to customise the card interface/How to customise the card interface.docx
@@ -177,14 +177,12 @@
           <w:numId w:val="1"/>
         </w:numPr>
       </w:pPr>
-      <w:proofErr w:type="gramStart"/>
       <w:r>
         <w:t>Templates</w:t>
       </w:r>
       <w:r>
         <w:t>;</w:t>
       </w:r>
-      <w:proofErr w:type="gramEnd"/>
       <w:r>
         <w:t xml:space="preserve"> and,</w:t>
       </w:r>
@@ -284,18 +282,10 @@
         <w:t xml:space="preserve"> of the Card Interface item.</w:t>
       </w:r>
       <w:r>
-        <w:t xml:space="preserve"> For </w:t>
-      </w:r>
-      <w:proofErr w:type="gramStart"/>
-      <w:r>
-        <w:t>exampl</w:t>
-      </w:r>
-      <w:r>
-        <w:t>e</w:t>
-      </w:r>
-      <w:proofErr w:type="gramEnd"/>
-      <w:r>
-        <w:t xml:space="preserve"> </w:t>
+        <w:t xml:space="preserve"> For exampl</w:t>
+      </w:r>
+      <w:r>
+        <w:t xml:space="preserve">e </w:t>
       </w:r>
       <w:r>
         <w:fldChar w:fldCharType="begin"/>
@@ -625,15 +615,7 @@
           </w:tcPr>
           <w:p>
             <w:r>
-              <w:t xml:space="preserve">Show only one card per row. The cards are show vertically with the image displaying to the </w:t>
-            </w:r>
-            <w:proofErr w:type="gramStart"/>
-            <w:r>
-              <w:t>left hand</w:t>
-            </w:r>
-            <w:proofErr w:type="gramEnd"/>
-            <w:r>
-              <w:t xml:space="preserve"> end of the card.</w:t>
+              <w:t>Show only one card per row. The cards are show vertically with the image displaying to the left hand end of the card.</w:t>
             </w:r>
           </w:p>
           <w:p>
@@ -1283,7 +1265,6 @@
         </w:rPr>
         <w:t>1</w:t>
       </w:r>
-      <w:proofErr w:type="gramStart"/>
       <w:r>
         <w:rPr>
           <w:rFonts w:eastAsia="Times New Roman"/>
@@ -1296,21 +1277,13 @@
           <w:rFonts w:eastAsia="Times New Roman"/>
           <w:lang w:eastAsia="en-AU" w:bidi="ar-SA"/>
         </w:rPr>
-        <w:t>[</w:t>
-      </w:r>
-      <w:proofErr w:type="gramEnd"/>
+        <w:t>[123456]</w:t>
+      </w:r>
       <w:r>
         <w:rPr>
           <w:rFonts w:eastAsia="Times New Roman"/>
           <w:lang w:eastAsia="en-AU" w:bidi="ar-SA"/>
         </w:rPr>
-        <w:t>123456]</w:t>
-      </w:r>
-      <w:r>
-        <w:rPr>
-          <w:rFonts w:eastAsia="Times New Roman"/>
-          <w:lang w:eastAsia="en-AU" w:bidi="ar-SA"/>
-        </w:rPr>
         <w:t>?</w:t>
       </w:r>
     </w:p>
@@ -1330,21 +1303,7 @@
         <w:rPr>
           <w:lang w:eastAsia="en-AU" w:bidi="ar-SA"/>
         </w:rPr>
-        <w:t xml:space="preserve">cards per row. By </w:t>
-      </w:r>
-      <w:proofErr w:type="gramStart"/>
-      <w:r>
-        <w:rPr>
-          <w:lang w:eastAsia="en-AU" w:bidi="ar-SA"/>
-        </w:rPr>
-        <w:t>default</w:t>
-      </w:r>
-      <w:proofErr w:type="gramEnd"/>
-      <w:r>
-        <w:rPr>
-          <w:lang w:eastAsia="en-AU" w:bidi="ar-SA"/>
-        </w:rPr>
-        <w:t xml:space="preserve"> 3, t</w:t>
+        <w:t>cards per row. By default 3, t</w:t>
       </w:r>
       <w:r>
         <w:rPr>
@@ -2656,21 +2615,7 @@
         <w:rPr>
           <w:lang w:eastAsia="en-AU" w:bidi="ar-SA"/>
         </w:rPr>
-        <w:t xml:space="preserve">Assessment </w:t>
-      </w:r>
-      <w:proofErr w:type="gramStart"/>
-      <w:r>
-        <w:rPr>
-          <w:lang w:eastAsia="en-AU" w:bidi="ar-SA"/>
-        </w:rPr>
-        <w:t>Type:,</w:t>
-      </w:r>
-      <w:proofErr w:type="gramEnd"/>
-      <w:r>
-        <w:rPr>
-          <w:lang w:eastAsia="en-AU" w:bidi="ar-SA"/>
-        </w:rPr>
-        <w:t xml:space="preserve"> Assessment Weighting:, and Assessment Outcomes</w:t>
+        <w:t>Assessment Type:, Assessment Weighting:, and Assessment Outcomes</w:t>
       </w:r>
       <w:r>
         <w:rPr>
@@ -2683,21 +2628,7 @@
         <w:rPr>
           <w:lang w:eastAsia="en-AU" w:bidi="ar-SA"/>
         </w:rPr>
-        <w:t xml:space="preserve"> Whatever values are </w:t>
-      </w:r>
-      <w:proofErr w:type="gramStart"/>
-      <w:r>
-        <w:rPr>
-          <w:lang w:eastAsia="en-AU" w:bidi="ar-SA"/>
-        </w:rPr>
-        <w:t>provides</w:t>
-      </w:r>
-      <w:proofErr w:type="gramEnd"/>
-      <w:r>
-        <w:rPr>
-          <w:lang w:eastAsia="en-AU" w:bidi="ar-SA"/>
-        </w:rPr>
-        <w:t xml:space="preserve"> for these variables are displayed in specific locations on the card as shown in </w:t>
+        <w:t xml:space="preserve"> Whatever values are provides for these variables are displayed in specific locations on the card as shown in </w:t>
       </w:r>
       <w:r>
         <w:rPr>
@@ -2912,21 +2843,7 @@
         <w:rPr>
           <w:lang w:eastAsia="en-AU" w:bidi="ar-SA"/>
         </w:rPr>
-        <w:t xml:space="preserve">By </w:t>
-      </w:r>
-      <w:proofErr w:type="gramStart"/>
-      <w:r>
-        <w:rPr>
-          <w:lang w:eastAsia="en-AU" w:bidi="ar-SA"/>
-        </w:rPr>
-        <w:t>default</w:t>
-      </w:r>
-      <w:proofErr w:type="gramEnd"/>
-      <w:r>
-        <w:rPr>
-          <w:lang w:eastAsia="en-AU" w:bidi="ar-SA"/>
-        </w:rPr>
-        <w:t xml:space="preserve"> the Card Interface displays an </w:t>
+        <w:t xml:space="preserve">By default the Card Interface displays an </w:t>
       </w:r>
       <w:r>
         <w:rPr>
@@ -3021,7 +2938,7 @@
         </w:rPr>
         <w:t xml:space="preserve">Changes to the engage button can be made for both the entire collection of cards – explained below - or </w:t>
       </w:r>
-      <w:hyperlink r:id="rId16" w:anchor="changing-a-card's-engage-button" w:history="1">
+      <w:hyperlink r:id="rId16" w:anchor="changing-a-cards-engage-button" w:history="1">
         <w:r>
           <w:rPr>
             <w:rStyle w:val="Hyperlink"/>
@@ -3101,15 +3018,7 @@
         <w:fldChar w:fldCharType="end"/>
       </w:r>
       <w:r>
-        <w:t xml:space="preserve"> displays the card interface almost </w:t>
-      </w:r>
-      <w:proofErr w:type="gramStart"/>
-      <w:r>
-        <w:t>exactly the same</w:t>
-      </w:r>
-      <w:proofErr w:type="gramEnd"/>
-      <w:r>
-        <w:t xml:space="preserve"> as the default display. Three cards to a row with images. The main difference is that it does NOT display the engage button on each card. </w:t>
+        <w:t xml:space="preserve"> displays the card interface almost exactly the same as the default display. Three cards to a row with images. The main difference is that it does NOT display the engage button on each card. </w:t>
       </w:r>
     </w:p>
     <w:p>
@@ -3775,15 +3684,7 @@
         <w:t xml:space="preserve">The image below shows the Instrument Cards </w:t>
       </w:r>
       <w:r>
-        <w:t xml:space="preserve">from </w:t>
-      </w:r>
-      <w:proofErr w:type="gramStart"/>
-      <w:r>
-        <w:t>above, but</w:t>
-      </w:r>
-      <w:proofErr w:type="gramEnd"/>
-      <w:r>
-        <w:t xml:space="preserve"> re-ordered. The Instrument Cards are using the auto-numbering feature. Each </w:t>
+        <w:t xml:space="preserve">from above, but re-ordered. The Instrument Cards are using the auto-numbering feature. Each </w:t>
       </w:r>
       <w:r>
         <w:t xml:space="preserve">Card has a </w:t>

</xml_diff>

<commit_message>
Adding "download button" to docs
</commit_message>
<xml_diff>
--- a/documentation/003 - How to customise the card interface/How to customise the card interface.docx
+++ b/documentation/003 - How to customise the card interface/How to customise the card interface.docx
@@ -177,12 +177,14 @@
           <w:numId w:val="1"/>
         </w:numPr>
       </w:pPr>
+      <w:proofErr w:type="gramStart"/>
       <w:r>
         <w:t>Templates</w:t>
       </w:r>
       <w:r>
         <w:t>;</w:t>
       </w:r>
+      <w:proofErr w:type="gramEnd"/>
       <w:r>
         <w:t xml:space="preserve"> and,</w:t>
       </w:r>
@@ -210,7 +212,15 @@
       </w:r>
       <w:r>
         <w:br/>
-        <w:t>Influencing card appearance, e.g. what buttons appear and the labels for those buttons.</w:t>
+        <w:t xml:space="preserve">Influencing card appearance, </w:t>
+      </w:r>
+      <w:proofErr w:type="gramStart"/>
+      <w:r>
+        <w:t>e.g.</w:t>
+      </w:r>
+      <w:proofErr w:type="gramEnd"/>
+      <w:r>
+        <w:t xml:space="preserve"> what buttons appear and the labels for those buttons.</w:t>
       </w:r>
     </w:p>
     <w:p>
@@ -282,10 +292,18 @@
         <w:t xml:space="preserve"> of the Card Interface item.</w:t>
       </w:r>
       <w:r>
-        <w:t xml:space="preserve"> For exampl</w:t>
-      </w:r>
-      <w:r>
-        <w:t xml:space="preserve">e </w:t>
+        <w:t xml:space="preserve"> For </w:t>
+      </w:r>
+      <w:proofErr w:type="gramStart"/>
+      <w:r>
+        <w:t>exampl</w:t>
+      </w:r>
+      <w:r>
+        <w:t>e</w:t>
+      </w:r>
+      <w:proofErr w:type="gramEnd"/>
+      <w:r>
+        <w:t xml:space="preserve"> </w:t>
       </w:r>
       <w:r>
         <w:fldChar w:fldCharType="begin"/>
@@ -615,7 +633,15 @@
           </w:tcPr>
           <w:p>
             <w:r>
-              <w:t>Show only one card per row. The cards are show vertically with the image displaying to the left hand end of the card.</w:t>
+              <w:t xml:space="preserve">Show only one card per row. The cards are show vertically with the image displaying to the </w:t>
+            </w:r>
+            <w:proofErr w:type="gramStart"/>
+            <w:r>
+              <w:t>left hand</w:t>
+            </w:r>
+            <w:proofErr w:type="gramEnd"/>
+            <w:r>
+              <w:t xml:space="preserve"> end of the card.</w:t>
             </w:r>
           </w:p>
           <w:p>
@@ -978,7 +1004,21 @@
         <w:rPr>
           <w:lang w:eastAsia="en-AU" w:bidi="ar-SA"/>
         </w:rPr>
-        <w:t xml:space="preserve">customisation of the Card Interface aims to display cards vertically. i.e. one card per row. By adding </w:t>
+        <w:t xml:space="preserve">customisation of the Card Interface aims to display cards vertically. </w:t>
+      </w:r>
+      <w:proofErr w:type="gramStart"/>
+      <w:r>
+        <w:rPr>
+          <w:lang w:eastAsia="en-AU" w:bidi="ar-SA"/>
+        </w:rPr>
+        <w:t>i.e.</w:t>
+      </w:r>
+      <w:proofErr w:type="gramEnd"/>
+      <w:r>
+        <w:rPr>
+          <w:lang w:eastAsia="en-AU" w:bidi="ar-SA"/>
+        </w:rPr>
+        <w:t xml:space="preserve"> one card per row. By adding </w:t>
       </w:r>
       <w:r>
         <w:rPr>
@@ -1265,6 +1305,7 @@
         </w:rPr>
         <w:t>1</w:t>
       </w:r>
+      <w:proofErr w:type="gramStart"/>
       <w:r>
         <w:rPr>
           <w:rFonts w:eastAsia="Times New Roman"/>
@@ -1277,13 +1318,21 @@
           <w:rFonts w:eastAsia="Times New Roman"/>
           <w:lang w:eastAsia="en-AU" w:bidi="ar-SA"/>
         </w:rPr>
-        <w:t>[123456]</w:t>
-      </w:r>
+        <w:t>[</w:t>
+      </w:r>
+      <w:proofErr w:type="gramEnd"/>
       <w:r>
         <w:rPr>
           <w:rFonts w:eastAsia="Times New Roman"/>
           <w:lang w:eastAsia="en-AU" w:bidi="ar-SA"/>
         </w:rPr>
+        <w:t>123456]</w:t>
+      </w:r>
+      <w:r>
+        <w:rPr>
+          <w:rFonts w:eastAsia="Times New Roman"/>
+          <w:lang w:eastAsia="en-AU" w:bidi="ar-SA"/>
+        </w:rPr>
         <w:t>?</w:t>
       </w:r>
     </w:p>
@@ -1303,7 +1352,21 @@
         <w:rPr>
           <w:lang w:eastAsia="en-AU" w:bidi="ar-SA"/>
         </w:rPr>
-        <w:t>cards per row. By default 3, t</w:t>
+        <w:t xml:space="preserve">cards per row. By </w:t>
+      </w:r>
+      <w:proofErr w:type="gramStart"/>
+      <w:r>
+        <w:rPr>
+          <w:lang w:eastAsia="en-AU" w:bidi="ar-SA"/>
+        </w:rPr>
+        <w:t>default</w:t>
+      </w:r>
+      <w:proofErr w:type="gramEnd"/>
+      <w:r>
+        <w:rPr>
+          <w:lang w:eastAsia="en-AU" w:bidi="ar-SA"/>
+        </w:rPr>
+        <w:t xml:space="preserve"> 3, t</w:t>
       </w:r>
       <w:r>
         <w:rPr>
@@ -1681,8 +1744,16 @@
         <w:rPr>
           <w:lang w:eastAsia="en-AU" w:bidi="ar-SA"/>
         </w:rPr>
-        <w:t>(e.g.</w:t>
-      </w:r>
+        <w:t>(</w:t>
+      </w:r>
+      <w:proofErr w:type="gramStart"/>
+      <w:r>
+        <w:rPr>
+          <w:lang w:eastAsia="en-AU" w:bidi="ar-SA"/>
+        </w:rPr>
+        <w:t>e.g.</w:t>
+      </w:r>
+      <w:proofErr w:type="gramEnd"/>
       <w:r>
         <w:rPr>
           <w:lang w:eastAsia="en-AU" w:bidi="ar-SA"/>
@@ -2615,7 +2686,21 @@
         <w:rPr>
           <w:lang w:eastAsia="en-AU" w:bidi="ar-SA"/>
         </w:rPr>
-        <w:t>Assessment Type:, Assessment Weighting:, and Assessment Outcomes</w:t>
+        <w:t xml:space="preserve">Assessment </w:t>
+      </w:r>
+      <w:proofErr w:type="gramStart"/>
+      <w:r>
+        <w:rPr>
+          <w:lang w:eastAsia="en-AU" w:bidi="ar-SA"/>
+        </w:rPr>
+        <w:t>Type:,</w:t>
+      </w:r>
+      <w:proofErr w:type="gramEnd"/>
+      <w:r>
+        <w:rPr>
+          <w:lang w:eastAsia="en-AU" w:bidi="ar-SA"/>
+        </w:rPr>
+        <w:t xml:space="preserve"> Assessment Weighting:, and Assessment Outcomes</w:t>
       </w:r>
       <w:r>
         <w:rPr>
@@ -2628,7 +2713,21 @@
         <w:rPr>
           <w:lang w:eastAsia="en-AU" w:bidi="ar-SA"/>
         </w:rPr>
-        <w:t xml:space="preserve"> Whatever values are provides for these variables are displayed in specific locations on the card as shown in </w:t>
+        <w:t xml:space="preserve"> Whatever values are </w:t>
+      </w:r>
+      <w:proofErr w:type="gramStart"/>
+      <w:r>
+        <w:rPr>
+          <w:lang w:eastAsia="en-AU" w:bidi="ar-SA"/>
+        </w:rPr>
+        <w:t>provides</w:t>
+      </w:r>
+      <w:proofErr w:type="gramEnd"/>
+      <w:r>
+        <w:rPr>
+          <w:lang w:eastAsia="en-AU" w:bidi="ar-SA"/>
+        </w:rPr>
+        <w:t xml:space="preserve"> for these variables are displayed in specific locations on the card as shown in </w:t>
       </w:r>
       <w:r>
         <w:rPr>
@@ -2671,7 +2770,21 @@
         <w:rPr>
           <w:lang w:eastAsia="en-AU" w:bidi="ar-SA"/>
         </w:rPr>
-        <w:t>should be displayed as being “due” on the Friday of Week 5 of the course site’s current study period/trimester (e.g. Jan 1).</w:t>
+        <w:t>should be displayed as being “due” on the Friday of Week 5 of the course site’s current study period/trimester (</w:t>
+      </w:r>
+      <w:proofErr w:type="gramStart"/>
+      <w:r>
+        <w:rPr>
+          <w:lang w:eastAsia="en-AU" w:bidi="ar-SA"/>
+        </w:rPr>
+        <w:t>e.g.</w:t>
+      </w:r>
+      <w:proofErr w:type="gramEnd"/>
+      <w:r>
+        <w:rPr>
+          <w:lang w:eastAsia="en-AU" w:bidi="ar-SA"/>
+        </w:rPr>
+        <w:t xml:space="preserve"> Jan 1).</w:t>
       </w:r>
     </w:p>
     <w:p>
@@ -2843,7 +2956,21 @@
         <w:rPr>
           <w:lang w:eastAsia="en-AU" w:bidi="ar-SA"/>
         </w:rPr>
-        <w:t xml:space="preserve">By default the Card Interface displays an </w:t>
+        <w:t xml:space="preserve">By </w:t>
+      </w:r>
+      <w:proofErr w:type="gramStart"/>
+      <w:r>
+        <w:rPr>
+          <w:lang w:eastAsia="en-AU" w:bidi="ar-SA"/>
+        </w:rPr>
+        <w:t>default</w:t>
+      </w:r>
+      <w:proofErr w:type="gramEnd"/>
+      <w:r>
+        <w:rPr>
+          <w:lang w:eastAsia="en-AU" w:bidi="ar-SA"/>
+        </w:rPr>
+        <w:t xml:space="preserve"> the Card Interface displays an </w:t>
       </w:r>
       <w:r>
         <w:rPr>
@@ -3018,7 +3145,15 @@
         <w:fldChar w:fldCharType="end"/>
       </w:r>
       <w:r>
-        <w:t xml:space="preserve"> displays the card interface almost exactly the same as the default display. Three cards to a row with images. The main difference is that it does NOT display the engage button on each card. </w:t>
+        <w:t xml:space="preserve"> displays the card interface almost </w:t>
+      </w:r>
+      <w:proofErr w:type="gramStart"/>
+      <w:r>
+        <w:t>exactly the same</w:t>
+      </w:r>
+      <w:proofErr w:type="gramEnd"/>
+      <w:r>
+        <w:t xml:space="preserve"> as the default display. Three cards to a row with images. The main difference is that it does NOT display the engage button on each card. </w:t>
       </w:r>
     </w:p>
     <w:p>
@@ -3212,7 +3347,15 @@
         <w:t>nformation card</w:t>
       </w:r>
       <w:r>
-        <w:t>. i.e. a card that doesn’t link anywhere, it just displays information. Information cards don’t have an Engage button.</w:t>
+        <w:t xml:space="preserve">. </w:t>
+      </w:r>
+      <w:proofErr w:type="gramStart"/>
+      <w:r>
+        <w:t>i.e.</w:t>
+      </w:r>
+      <w:proofErr w:type="gramEnd"/>
+      <w:r>
+        <w:t xml:space="preserve"> a card that doesn’t link anywhere, it just displays information. Information cards don’t have an Engage button.</w:t>
       </w:r>
     </w:p>
     <w:p>
@@ -3684,7 +3827,15 @@
         <w:t xml:space="preserve">The image below shows the Instrument Cards </w:t>
       </w:r>
       <w:r>
-        <w:t xml:space="preserve">from above, but re-ordered. The Instrument Cards are using the auto-numbering feature. Each </w:t>
+        <w:t xml:space="preserve">from </w:t>
+      </w:r>
+      <w:proofErr w:type="gramStart"/>
+      <w:r>
+        <w:t>above, but</w:t>
+      </w:r>
+      <w:proofErr w:type="gramEnd"/>
+      <w:r>
+        <w:t xml:space="preserve"> re-ordered. The Instrument Cards are using the auto-numbering feature. Each </w:t>
       </w:r>
       <w:r>
         <w:t xml:space="preserve">Card has a </w:t>
@@ -3789,6 +3940,1283 @@
       <w:r>
         <w:t xml:space="preserve"> - Change the order of the Blackboard items to change the order of the cards</w:t>
       </w:r>
+    </w:p>
+    <w:p>
+      <w:pPr>
+        <w:pStyle w:val="Heading1"/>
+      </w:pPr>
+      <w:r>
+        <w:t>How to add a download button</w:t>
+      </w:r>
+    </w:p>
+    <w:p>
+      <w:r>
+        <w:t xml:space="preserve">A "download button" provides a way to add and customise a single button at the top of the Card Interface. As shown in </w:t>
+      </w:r>
+      <w:r>
+        <w:fldChar w:fldCharType="begin"/>
+      </w:r>
+      <w:r>
+        <w:instrText xml:space="preserve"> REF _Ref89064580 \h </w:instrText>
+      </w:r>
+      <w:r>
+        <w:fldChar w:fldCharType="separate"/>
+      </w:r>
+      <w:r>
+        <w:t xml:space="preserve">Figure </w:t>
+      </w:r>
+      <w:r>
+        <w:rPr>
+          <w:noProof/>
+        </w:rPr>
+        <w:t>12</w:t>
+      </w:r>
+      <w:r>
+        <w:fldChar w:fldCharType="end"/>
+      </w:r>
+      <w:r>
+        <w:t xml:space="preserve"> this is often used to offer a way to download PDF.</w:t>
+      </w:r>
+    </w:p>
+    <w:p>
+      <w:r>
+        <w:t>You specify the behaviour of the download button using three configuration options summarised in the following table.</w:t>
+      </w:r>
+    </w:p>
+    <w:tbl>
+      <w:tblPr>
+        <w:tblStyle w:val="TableGrid"/>
+        <w:tblW w:w="0" w:type="auto"/>
+        <w:tblLook w:val="04A0" w:firstRow="1" w:lastRow="0" w:firstColumn="1" w:lastColumn="0" w:noHBand="0" w:noVBand="1"/>
+      </w:tblPr>
+      <w:tblGrid>
+        <w:gridCol w:w="4508"/>
+        <w:gridCol w:w="4508"/>
+      </w:tblGrid>
+      <w:tr>
+        <w:tc>
+          <w:tcPr>
+            <w:tcW w:w="4508" w:type="dxa"/>
+          </w:tcPr>
+          <w:p>
+            <w:pPr>
+              <w:rPr>
+                <w:b/>
+                <w:bCs/>
+              </w:rPr>
+            </w:pPr>
+            <w:r>
+              <w:rPr>
+                <w:b/>
+                <w:bCs/>
+              </w:rPr>
+              <w:t>Variable</w:t>
+            </w:r>
+          </w:p>
+        </w:tc>
+        <w:tc>
+          <w:tcPr>
+            <w:tcW w:w="4508" w:type="dxa"/>
+          </w:tcPr>
+          <w:p>
+            <w:pPr>
+              <w:rPr>
+                <w:b/>
+                <w:bCs/>
+              </w:rPr>
+            </w:pPr>
+            <w:r>
+              <w:rPr>
+                <w:b/>
+                <w:bCs/>
+              </w:rPr>
+              <w:t>Purpose</w:t>
+            </w:r>
+          </w:p>
+        </w:tc>
+      </w:tr>
+      <w:tr>
+        <w:tc>
+          <w:tcPr>
+            <w:tcW w:w="4508" w:type="dxa"/>
+          </w:tcPr>
+          <w:p>
+            <w:proofErr w:type="spellStart"/>
+            <w:r>
+              <w:t>downloadButtonLabel</w:t>
+            </w:r>
+            <w:proofErr w:type="spellEnd"/>
+          </w:p>
+        </w:tc>
+        <w:tc>
+          <w:tcPr>
+            <w:tcW w:w="4508" w:type="dxa"/>
+          </w:tcPr>
+          <w:p>
+            <w:r>
+              <w:t>Defines the text that appears on the label</w:t>
+            </w:r>
+          </w:p>
+        </w:tc>
+      </w:tr>
+      <w:tr>
+        <w:tc>
+          <w:tcPr>
+            <w:tcW w:w="4508" w:type="dxa"/>
+          </w:tcPr>
+          <w:p>
+            <w:proofErr w:type="spellStart"/>
+            <w:r>
+              <w:t>downloadButtonURL</w:t>
+            </w:r>
+            <w:proofErr w:type="spellEnd"/>
+          </w:p>
+        </w:tc>
+        <w:tc>
+          <w:tcPr>
+            <w:tcW w:w="4508" w:type="dxa"/>
+          </w:tcPr>
+          <w:p>
+            <w:r>
+              <w:t>When the button is clicked, it will go to this link</w:t>
+            </w:r>
+          </w:p>
+        </w:tc>
+      </w:tr>
+      <w:tr>
+        <w:tc>
+          <w:tcPr>
+            <w:tcW w:w="4508" w:type="dxa"/>
+          </w:tcPr>
+          <w:p>
+            <w:proofErr w:type="spellStart"/>
+            <w:r>
+              <w:t>downloadButtonTip</w:t>
+            </w:r>
+            <w:proofErr w:type="spellEnd"/>
+            <w:r>
+              <w:t xml:space="preserve"> (</w:t>
+            </w:r>
+            <w:r>
+              <w:rPr>
+                <w:i/>
+                <w:iCs/>
+              </w:rPr>
+              <w:t>optional</w:t>
+            </w:r>
+            <w:r>
+              <w:t>)</w:t>
+            </w:r>
+          </w:p>
+        </w:tc>
+        <w:tc>
+          <w:tcPr>
+            <w:tcW w:w="4508" w:type="dxa"/>
+          </w:tcPr>
+          <w:p>
+            <w:r>
+              <w:t xml:space="preserve">A collection of HTML that appears </w:t>
+            </w:r>
+            <w:hyperlink r:id="rId23" w:history="1">
+              <w:r>
+                <w:rPr>
+                  <w:rStyle w:val="Hyperlink"/>
+                </w:rPr>
+                <w:t>as a tooltip</w:t>
+              </w:r>
+            </w:hyperlink>
+            <w:r>
+              <w:t xml:space="preserve"> when the visitor rolls their mouse </w:t>
+            </w:r>
+            <w:r>
+              <w:lastRenderedPageBreak/>
+              <w:t>over the button</w:t>
+            </w:r>
+            <w:r>
+              <w:t xml:space="preserve"> (see </w:t>
+            </w:r>
+            <w:r>
+              <w:fldChar w:fldCharType="begin"/>
+            </w:r>
+            <w:r>
+              <w:instrText xml:space="preserve"> REF _Ref89064580 \h </w:instrText>
+            </w:r>
+            <w:r>
+              <w:fldChar w:fldCharType="separate"/>
+            </w:r>
+            <w:r>
+              <w:t xml:space="preserve">Figure </w:t>
+            </w:r>
+            <w:r>
+              <w:rPr>
+                <w:noProof/>
+              </w:rPr>
+              <w:t>12</w:t>
+            </w:r>
+            <w:r>
+              <w:fldChar w:fldCharType="end"/>
+            </w:r>
+            <w:r>
+              <w:t xml:space="preserve"> for an example)</w:t>
+            </w:r>
+          </w:p>
+        </w:tc>
+      </w:tr>
+    </w:tbl>
+    <w:p/>
+    <w:p/>
+    <w:p>
+      <w:pPr>
+        <w:pStyle w:val="Picture"/>
+      </w:pPr>
+      <w:r>
+        <w:drawing>
+          <wp:inline distT="0" distB="0" distL="0" distR="0" wp14:anchorId="0926BCCE" wp14:editId="0A11EF8E">
+            <wp:extent cx="5731510" cy="4969510"/>
+            <wp:effectExtent l="0" t="0" r="2540" b="2540"/>
+            <wp:docPr id="2" name="Picture 2"/>
+            <wp:cNvGraphicFramePr>
+              <a:graphicFrameLocks xmlns:a="http://schemas.openxmlformats.org/drawingml/2006/main" noChangeAspect="1"/>
+            </wp:cNvGraphicFramePr>
+            <a:graphic xmlns:a="http://schemas.openxmlformats.org/drawingml/2006/main">
+              <a:graphicData uri="http://schemas.openxmlformats.org/drawingml/2006/picture">
+                <pic:pic xmlns:pic="http://schemas.openxmlformats.org/drawingml/2006/picture">
+                  <pic:nvPicPr>
+                    <pic:cNvPr id="1" name=""/>
+                    <pic:cNvPicPr/>
+                  </pic:nvPicPr>
+                  <pic:blipFill>
+                    <a:blip r:embed="rId24"/>
+                    <a:stretch>
+                      <a:fillRect/>
+                    </a:stretch>
+                  </pic:blipFill>
+                  <pic:spPr>
+                    <a:xfrm>
+                      <a:off x="0" y="0"/>
+                      <a:ext cx="5731510" cy="4969510"/>
+                    </a:xfrm>
+                    <a:prstGeom prst="rect">
+                      <a:avLst/>
+                    </a:prstGeom>
+                  </pic:spPr>
+                </pic:pic>
+              </a:graphicData>
+            </a:graphic>
+          </wp:inline>
+        </w:drawing>
+      </w:r>
+    </w:p>
+    <w:p>
+      <w:pPr>
+        <w:pStyle w:val="Picture"/>
+      </w:pPr>
+      <w:bookmarkStart w:id="8" w:name="_Ref89064580"/>
+      <w:r>
+        <w:t xml:space="preserve">Figure </w:t>
+      </w:r>
+      <w:r>
+        <w:fldChar w:fldCharType="begin"/>
+      </w:r>
+      <w:r>
+        <w:instrText xml:space="preserve"> SEQ Figure \* ARABIC </w:instrText>
+      </w:r>
+      <w:r>
+        <w:fldChar w:fldCharType="separate"/>
+      </w:r>
+      <w:r>
+        <w:t>12</w:t>
+      </w:r>
+      <w:r>
+        <w:fldChar w:fldCharType="end"/>
+      </w:r>
+      <w:bookmarkEnd w:id="8"/>
+      <w:r>
+        <w:t xml:space="preserve"> - Example download button</w:t>
+      </w:r>
+    </w:p>
+    <w:p>
+      <w:r>
+        <w:t xml:space="preserve">To add a download </w:t>
+      </w:r>
+      <w:proofErr w:type="gramStart"/>
+      <w:r>
+        <w:t>button</w:t>
+      </w:r>
+      <w:proofErr w:type="gramEnd"/>
+      <w:r>
+        <w:t xml:space="preserve"> you add to the appropriate Blackboard page, the values outlined in the above table. The label, URL and (optionally) the tip.  </w:t>
+      </w:r>
+    </w:p>
+    <w:p>
+      <w:r>
+        <w:t>The next table summarises how to add each value. Examples are given in the sections below.</w:t>
+      </w:r>
+    </w:p>
+    <w:tbl>
+      <w:tblPr>
+        <w:tblStyle w:val="TableGrid"/>
+        <w:tblW w:w="0" w:type="auto"/>
+        <w:tblLook w:val="04A0" w:firstRow="1" w:lastRow="0" w:firstColumn="1" w:lastColumn="0" w:noHBand="0" w:noVBand="1"/>
+      </w:tblPr>
+      <w:tblGrid>
+        <w:gridCol w:w="2830"/>
+        <w:gridCol w:w="6186"/>
+      </w:tblGrid>
+      <w:tr>
+        <w:tc>
+          <w:tcPr>
+            <w:tcW w:w="2830" w:type="dxa"/>
+          </w:tcPr>
+          <w:p>
+            <w:pPr>
+              <w:rPr>
+                <w:b/>
+                <w:bCs/>
+              </w:rPr>
+            </w:pPr>
+            <w:r>
+              <w:rPr>
+                <w:b/>
+                <w:bCs/>
+              </w:rPr>
+              <w:t>Variable</w:t>
+            </w:r>
+          </w:p>
+        </w:tc>
+        <w:tc>
+          <w:tcPr>
+            <w:tcW w:w="6186" w:type="dxa"/>
+          </w:tcPr>
+          <w:p>
+            <w:pPr>
+              <w:rPr>
+                <w:b/>
+                <w:bCs/>
+              </w:rPr>
+            </w:pPr>
+            <w:r>
+              <w:rPr>
+                <w:b/>
+                <w:bCs/>
+              </w:rPr>
+              <w:t>How to add the value</w:t>
+            </w:r>
+          </w:p>
+        </w:tc>
+      </w:tr>
+      <w:tr>
+        <w:tc>
+          <w:tcPr>
+            <w:tcW w:w="2830" w:type="dxa"/>
+          </w:tcPr>
+          <w:p>
+            <w:proofErr w:type="spellStart"/>
+            <w:r>
+              <w:t>downloadButtonLabel</w:t>
+            </w:r>
+            <w:proofErr w:type="spellEnd"/>
+          </w:p>
+        </w:tc>
+        <w:tc>
+          <w:tcPr>
+            <w:tcW w:w="6186" w:type="dxa"/>
+          </w:tcPr>
+          <w:p>
+            <w:pPr>
+              <w:rPr>
+                <w:i/>
+                <w:iCs/>
+              </w:rPr>
+            </w:pPr>
+            <w:r>
+              <w:t xml:space="preserve">Add as a parameter to the name of the </w:t>
+            </w:r>
+            <w:r>
+              <w:rPr>
+                <w:i/>
+                <w:iCs/>
+              </w:rPr>
+              <w:t>Content Interface</w:t>
+            </w:r>
+            <w:r>
+              <w:t xml:space="preserve"> content item</w:t>
+            </w:r>
+            <w:r>
+              <w:t xml:space="preserve">. Default value is </w:t>
+            </w:r>
+            <w:r>
+              <w:rPr>
+                <w:i/>
+                <w:iCs/>
+              </w:rPr>
+              <w:t>Download File</w:t>
+            </w:r>
+          </w:p>
+        </w:tc>
+      </w:tr>
+      <w:tr>
+        <w:tc>
+          <w:tcPr>
+            <w:tcW w:w="2830" w:type="dxa"/>
+          </w:tcPr>
+          <w:p>
+            <w:proofErr w:type="spellStart"/>
+            <w:r>
+              <w:t>downloadButtonURL</w:t>
+            </w:r>
+            <w:proofErr w:type="spellEnd"/>
+          </w:p>
+        </w:tc>
+        <w:tc>
+          <w:tcPr>
+            <w:tcW w:w="6186" w:type="dxa"/>
+          </w:tcPr>
+          <w:p>
+            <w:r>
+              <w:t xml:space="preserve">Add a web link item to the page with the name </w:t>
+            </w:r>
+            <w:proofErr w:type="spellStart"/>
+            <w:r>
+              <w:rPr>
+                <w:i/>
+                <w:iCs/>
+              </w:rPr>
+              <w:t>downloadButtonURL</w:t>
+            </w:r>
+            <w:proofErr w:type="spellEnd"/>
+            <w:r>
+              <w:t xml:space="preserve"> and the link containing the URL</w:t>
+            </w:r>
+          </w:p>
+        </w:tc>
+      </w:tr>
+      <w:tr>
+        <w:tc>
+          <w:tcPr>
+            <w:tcW w:w="2830" w:type="dxa"/>
+          </w:tcPr>
+          <w:p>
+            <w:proofErr w:type="spellStart"/>
+            <w:r>
+              <w:t>downloadButtonTip</w:t>
+            </w:r>
+            <w:proofErr w:type="spellEnd"/>
+          </w:p>
+        </w:tc>
+        <w:tc>
+          <w:tcPr>
+            <w:tcW w:w="6186" w:type="dxa"/>
+          </w:tcPr>
+          <w:p>
+            <w:r>
+              <w:t xml:space="preserve">Add a content item to the page with the name </w:t>
+            </w:r>
+            <w:proofErr w:type="spellStart"/>
+            <w:r>
+              <w:rPr>
+                <w:i/>
+                <w:iCs/>
+              </w:rPr>
+              <w:t>downloadButtonTip</w:t>
+            </w:r>
+            <w:proofErr w:type="spellEnd"/>
+            <w:r>
+              <w:t>. Enter the HTML for the tip in the content for the item</w:t>
+            </w:r>
+          </w:p>
+        </w:tc>
+      </w:tr>
+    </w:tbl>
+    <w:p>
+      <w:pPr>
+        <w:pStyle w:val="Note"/>
+      </w:pPr>
+      <w:r>
+        <w:t xml:space="preserve">The </w:t>
+      </w:r>
+      <w:proofErr w:type="spellStart"/>
+      <w:r>
+        <w:rPr>
+          <w:i/>
+          <w:iCs/>
+        </w:rPr>
+        <w:t>downloadButtonURL</w:t>
+      </w:r>
+      <w:proofErr w:type="spellEnd"/>
+      <w:r>
+        <w:t xml:space="preserve"> and </w:t>
+      </w:r>
+      <w:proofErr w:type="spellStart"/>
+      <w:r>
+        <w:rPr>
+          <w:i/>
+          <w:iCs/>
+        </w:rPr>
+        <w:t>downloadButtonTip</w:t>
+      </w:r>
+      <w:proofErr w:type="spellEnd"/>
+      <w:r>
+        <w:t xml:space="preserve"> can be quite long, whereas the </w:t>
+      </w:r>
+      <w:proofErr w:type="spellStart"/>
+      <w:r>
+        <w:rPr>
+          <w:i/>
+          <w:iCs/>
+        </w:rPr>
+        <w:lastRenderedPageBreak/>
+        <w:t>downloadButtonLabel</w:t>
+      </w:r>
+      <w:proofErr w:type="spellEnd"/>
+      <w:r>
+        <w:t xml:space="preserve"> will tend to be </w:t>
+      </w:r>
+      <w:proofErr w:type="gramStart"/>
+      <w:r>
+        <w:t>fairly short</w:t>
+      </w:r>
+      <w:proofErr w:type="gramEnd"/>
+      <w:r>
+        <w:t xml:space="preserve">. </w:t>
+      </w:r>
+      <w:proofErr w:type="gramStart"/>
+      <w:r>
+        <w:t>This is why</w:t>
+      </w:r>
+      <w:proofErr w:type="gramEnd"/>
+      <w:r>
+        <w:t xml:space="preserve"> the label can be set as a parameter, but the URL and Tip have to be additional items on the page.</w:t>
+      </w:r>
+    </w:p>
+    <w:p>
+      <w:pPr>
+        <w:pStyle w:val="Heading2"/>
+      </w:pPr>
+      <w:proofErr w:type="spellStart"/>
+      <w:r>
+        <w:t>downloadButtonLabel</w:t>
+      </w:r>
+      <w:proofErr w:type="spellEnd"/>
+    </w:p>
+    <w:p>
+      <w:r>
+        <w:t xml:space="preserve">The </w:t>
+      </w:r>
+      <w:r>
+        <w:rPr>
+          <w:i/>
+          <w:iCs/>
+        </w:rPr>
+        <w:t>Content Interface</w:t>
+      </w:r>
+      <w:r>
+        <w:t xml:space="preserve"> item is the item in which the Content Interface content will appear in Blackboard. You can change the label for the download button – from the default value </w:t>
+      </w:r>
+      <w:r>
+        <w:rPr>
+          <w:i/>
+          <w:iCs/>
+        </w:rPr>
+        <w:t>Download File</w:t>
+      </w:r>
+      <w:r>
+        <w:t xml:space="preserve"> – by editing the </w:t>
+      </w:r>
+      <w:r>
+        <w:rPr>
+          <w:i/>
+          <w:iCs/>
+        </w:rPr>
+        <w:t>Content Interface</w:t>
+      </w:r>
+      <w:r>
+        <w:t xml:space="preserve"> item and adding an assignment statement to the name of the item. For example, if with </w:t>
+      </w:r>
+      <w:r>
+        <w:rPr>
+          <w:i/>
+          <w:iCs/>
+        </w:rPr>
+        <w:t>Edit Mode</w:t>
+      </w:r>
+      <w:r>
+        <w:t xml:space="preserve"> on you would see something like </w:t>
+      </w:r>
+      <w:r>
+        <w:fldChar w:fldCharType="begin"/>
+      </w:r>
+      <w:r>
+        <w:instrText xml:space="preserve"> REF _Ref82150795 \h </w:instrText>
+      </w:r>
+      <w:r>
+        <w:fldChar w:fldCharType="separate"/>
+      </w:r>
+      <w:r>
+        <w:t xml:space="preserve">Figure </w:t>
+      </w:r>
+      <w:r>
+        <w:rPr>
+          <w:noProof/>
+        </w:rPr>
+        <w:t>13</w:t>
+      </w:r>
+      <w:r>
+        <w:fldChar w:fldCharType="end"/>
+      </w:r>
+      <w:r>
+        <w:t>.</w:t>
+      </w:r>
+    </w:p>
+    <w:p>
+      <w:r>
+        <w:t>Change the value between the quotes and you change the label displayed on the download button.</w:t>
+      </w:r>
+    </w:p>
+    <w:p>
+      <w:pPr>
+        <w:pStyle w:val="Picture"/>
+      </w:pPr>
+      <w:r>
+        <w:drawing>
+          <wp:inline distT="0" distB="0" distL="0" distR="0" wp14:anchorId="7A0A7DFF" wp14:editId="54C08918">
+            <wp:extent cx="5731510" cy="3813810"/>
+            <wp:effectExtent l="0" t="0" r="2540" b="0"/>
+            <wp:docPr id="15" name="Picture 15"/>
+            <wp:cNvGraphicFramePr>
+              <a:graphicFrameLocks xmlns:a="http://schemas.openxmlformats.org/drawingml/2006/main" noChangeAspect="1"/>
+            </wp:cNvGraphicFramePr>
+            <a:graphic xmlns:a="http://schemas.openxmlformats.org/drawingml/2006/main">
+              <a:graphicData uri="http://schemas.openxmlformats.org/drawingml/2006/picture">
+                <pic:pic xmlns:pic="http://schemas.openxmlformats.org/drawingml/2006/picture">
+                  <pic:nvPicPr>
+                    <pic:cNvPr id="1" name=""/>
+                    <pic:cNvPicPr/>
+                  </pic:nvPicPr>
+                  <pic:blipFill>
+                    <a:blip r:embed="rId25"/>
+                    <a:stretch>
+                      <a:fillRect/>
+                    </a:stretch>
+                  </pic:blipFill>
+                  <pic:spPr>
+                    <a:xfrm>
+                      <a:off x="0" y="0"/>
+                      <a:ext cx="5731510" cy="3813810"/>
+                    </a:xfrm>
+                    <a:prstGeom prst="rect">
+                      <a:avLst/>
+                    </a:prstGeom>
+                  </pic:spPr>
+                </pic:pic>
+              </a:graphicData>
+            </a:graphic>
+          </wp:inline>
+        </w:drawing>
+      </w:r>
+    </w:p>
+    <w:p>
+      <w:pPr>
+        <w:pStyle w:val="Picture"/>
+      </w:pPr>
+      <w:bookmarkStart w:id="9" w:name="_Ref82150795"/>
+      <w:r>
+        <w:t xml:space="preserve">Figure </w:t>
+      </w:r>
+      <w:r>
+        <w:rPr>
+          <w:noProof w:val="0"/>
+        </w:rPr>
+        <w:fldChar w:fldCharType="begin"/>
+      </w:r>
+      <w:r>
+        <w:instrText xml:space="preserve"> SEQ Figure \* ARABIC </w:instrText>
+      </w:r>
+      <w:r>
+        <w:rPr>
+          <w:noProof w:val="0"/>
+        </w:rPr>
+        <w:fldChar w:fldCharType="separate"/>
+      </w:r>
+      <w:r>
+        <w:t>13</w:t>
+      </w:r>
+      <w:r>
+        <w:fldChar w:fldCharType="end"/>
+      </w:r>
+      <w:bookmarkEnd w:id="9"/>
+      <w:r>
+        <w:t xml:space="preserve"> - downloadButtonLabel being assigned a value in the name of the Content Interface item</w:t>
+      </w:r>
+    </w:p>
+    <w:p>
+      <w:pPr>
+        <w:pStyle w:val="Heading2"/>
+      </w:pPr>
+      <w:proofErr w:type="spellStart"/>
+      <w:r>
+        <w:t>downloadButtonURL</w:t>
+      </w:r>
+      <w:proofErr w:type="spellEnd"/>
+    </w:p>
+    <w:p>
+      <w:r>
+        <w:t xml:space="preserve">When the button is clicked it will attempt to visit the URL (aka link) that you specify as the </w:t>
+      </w:r>
+      <w:proofErr w:type="spellStart"/>
+      <w:r>
+        <w:rPr>
+          <w:i/>
+          <w:iCs/>
+        </w:rPr>
+        <w:t>downloadButtonURL</w:t>
+      </w:r>
+      <w:proofErr w:type="spellEnd"/>
+      <w:r>
+        <w:t>. This link can be a file or another web page. Anything you can link to on the web.</w:t>
+      </w:r>
+    </w:p>
+    <w:p>
+      <w:r>
+        <w:t xml:space="preserve">To specify the </w:t>
+      </w:r>
+      <w:proofErr w:type="spellStart"/>
+      <w:r>
+        <w:rPr>
+          <w:i/>
+          <w:iCs/>
+        </w:rPr>
+        <w:t>downloadButtonURL</w:t>
+      </w:r>
+      <w:proofErr w:type="spellEnd"/>
+      <w:r>
+        <w:t xml:space="preserve"> you add </w:t>
+      </w:r>
+      <w:hyperlink r:id="rId26" w:history="1">
+        <w:r>
+          <w:rPr>
+            <w:rStyle w:val="Hyperlink"/>
+          </w:rPr>
+          <w:t>a web link item</w:t>
+        </w:r>
+      </w:hyperlink>
+      <w:r>
+        <w:t xml:space="preserve"> to the Content Area. The name for the web link should be </w:t>
+      </w:r>
+      <w:proofErr w:type="spellStart"/>
+      <w:r>
+        <w:rPr>
+          <w:i/>
+          <w:iCs/>
+        </w:rPr>
+        <w:t>downloadButtonURL</w:t>
+      </w:r>
+      <w:proofErr w:type="spellEnd"/>
+      <w:r>
+        <w:t xml:space="preserve"> and the URL for the web link is the URL you wish visited when the button is clicked.</w:t>
+      </w:r>
+    </w:p>
+    <w:p>
+      <w:r>
+        <w:t xml:space="preserve">With </w:t>
+      </w:r>
+      <w:r>
+        <w:rPr>
+          <w:i/>
+          <w:iCs/>
+        </w:rPr>
+        <w:t>Edit Mode</w:t>
+      </w:r>
+      <w:r>
+        <w:t xml:space="preserve"> the content area should include a web link item that looks like </w:t>
+      </w:r>
+      <w:r>
+        <w:fldChar w:fldCharType="begin"/>
+      </w:r>
+      <w:r>
+        <w:instrText xml:space="preserve"> REF _Ref82151310 \h </w:instrText>
+      </w:r>
+      <w:r>
+        <w:fldChar w:fldCharType="separate"/>
+      </w:r>
+      <w:r>
+        <w:t xml:space="preserve">Figure </w:t>
+      </w:r>
+      <w:r>
+        <w:rPr>
+          <w:noProof/>
+        </w:rPr>
+        <w:t>14</w:t>
+      </w:r>
+      <w:r>
+        <w:fldChar w:fldCharType="end"/>
+      </w:r>
+      <w:r>
+        <w:t xml:space="preserve">. </w:t>
+      </w:r>
+      <w:r>
+        <w:fldChar w:fldCharType="begin"/>
+      </w:r>
+      <w:r>
+        <w:instrText xml:space="preserve"> REF _Ref82151349 \h </w:instrText>
+      </w:r>
+      <w:r>
+        <w:fldChar w:fldCharType="separate"/>
+      </w:r>
+      <w:r>
+        <w:t xml:space="preserve">Figure </w:t>
+      </w:r>
+      <w:r>
+        <w:rPr>
+          <w:noProof/>
+        </w:rPr>
+        <w:t>15</w:t>
+      </w:r>
+      <w:r>
+        <w:fldChar w:fldCharType="end"/>
+      </w:r>
+      <w:r>
+        <w:t xml:space="preserve"> shows the same web link item being edited.</w:t>
+      </w:r>
+    </w:p>
+    <w:tbl>
+      <w:tblPr>
+        <w:tblStyle w:val="TableGrid"/>
+        <w:tblW w:w="0" w:type="auto"/>
+        <w:tblLook w:val="04A0" w:firstRow="1" w:lastRow="0" w:firstColumn="1" w:lastColumn="0" w:noHBand="0" w:noVBand="1"/>
+      </w:tblPr>
+      <w:tblGrid>
+        <w:gridCol w:w="5204"/>
+        <w:gridCol w:w="3812"/>
+      </w:tblGrid>
+      <w:tr>
+        <w:tc>
+          <w:tcPr>
+            <w:tcW w:w="4508" w:type="dxa"/>
+          </w:tcPr>
+          <w:p>
+            <w:pPr>
+              <w:pStyle w:val="Picture"/>
+            </w:pPr>
+            <w:r>
+              <w:lastRenderedPageBreak/>
+              <w:drawing>
+                <wp:inline distT="0" distB="0" distL="0" distR="0" wp14:anchorId="4C127268" wp14:editId="7ABBD905">
+                  <wp:extent cx="3276600" cy="933450"/>
+                  <wp:effectExtent l="0" t="0" r="0" b="0"/>
+                  <wp:docPr id="12" name="Picture 12"/>
+                  <wp:cNvGraphicFramePr>
+                    <a:graphicFrameLocks xmlns:a="http://schemas.openxmlformats.org/drawingml/2006/main" noChangeAspect="1"/>
+                  </wp:cNvGraphicFramePr>
+                  <a:graphic xmlns:a="http://schemas.openxmlformats.org/drawingml/2006/main">
+                    <a:graphicData uri="http://schemas.openxmlformats.org/drawingml/2006/picture">
+                      <pic:pic xmlns:pic="http://schemas.openxmlformats.org/drawingml/2006/picture">
+                        <pic:nvPicPr>
+                          <pic:cNvPr id="1" name=""/>
+                          <pic:cNvPicPr/>
+                        </pic:nvPicPr>
+                        <pic:blipFill>
+                          <a:blip r:embed="rId27"/>
+                          <a:stretch>
+                            <a:fillRect/>
+                          </a:stretch>
+                        </pic:blipFill>
+                        <pic:spPr>
+                          <a:xfrm>
+                            <a:off x="0" y="0"/>
+                            <a:ext cx="3276600" cy="933450"/>
+                          </a:xfrm>
+                          <a:prstGeom prst="rect">
+                            <a:avLst/>
+                          </a:prstGeom>
+                        </pic:spPr>
+                      </pic:pic>
+                    </a:graphicData>
+                  </a:graphic>
+                </wp:inline>
+              </w:drawing>
+            </w:r>
+          </w:p>
+          <w:p>
+            <w:pPr>
+              <w:pStyle w:val="Picture"/>
+            </w:pPr>
+            <w:bookmarkStart w:id="10" w:name="_Ref82151310"/>
+            <w:r>
+              <w:t xml:space="preserve">Figure </w:t>
+            </w:r>
+            <w:r>
+              <w:rPr>
+                <w:noProof w:val="0"/>
+              </w:rPr>
+              <w:fldChar w:fldCharType="begin"/>
+            </w:r>
+            <w:r>
+              <w:instrText xml:space="preserve"> SEQ Figure \* ARABIC </w:instrText>
+            </w:r>
+            <w:r>
+              <w:rPr>
+                <w:noProof w:val="0"/>
+              </w:rPr>
+              <w:fldChar w:fldCharType="separate"/>
+            </w:r>
+            <w:r>
+              <w:t>14</w:t>
+            </w:r>
+            <w:r>
+              <w:fldChar w:fldCharType="end"/>
+            </w:r>
+            <w:bookmarkEnd w:id="10"/>
+            <w:r>
+              <w:t xml:space="preserve"> - web link item configured for downloadButtonURL</w:t>
+            </w:r>
+          </w:p>
+        </w:tc>
+        <w:tc>
+          <w:tcPr>
+            <w:tcW w:w="4508" w:type="dxa"/>
+          </w:tcPr>
+          <w:p>
+            <w:pPr>
+              <w:pStyle w:val="Picture"/>
+            </w:pPr>
+            <w:r>
+              <w:drawing>
+                <wp:inline distT="0" distB="0" distL="0" distR="0" wp14:anchorId="13817B79" wp14:editId="696A7EBC">
+                  <wp:extent cx="2359660" cy="1074213"/>
+                  <wp:effectExtent l="0" t="0" r="2540" b="0"/>
+                  <wp:docPr id="13" name="Picture 13"/>
+                  <wp:cNvGraphicFramePr>
+                    <a:graphicFrameLocks xmlns:a="http://schemas.openxmlformats.org/drawingml/2006/main" noChangeAspect="1"/>
+                  </wp:cNvGraphicFramePr>
+                  <a:graphic xmlns:a="http://schemas.openxmlformats.org/drawingml/2006/main">
+                    <a:graphicData uri="http://schemas.openxmlformats.org/drawingml/2006/picture">
+                      <pic:pic xmlns:pic="http://schemas.openxmlformats.org/drawingml/2006/picture">
+                        <pic:nvPicPr>
+                          <pic:cNvPr id="1" name=""/>
+                          <pic:cNvPicPr/>
+                        </pic:nvPicPr>
+                        <pic:blipFill>
+                          <a:blip r:embed="rId28"/>
+                          <a:stretch>
+                            <a:fillRect/>
+                          </a:stretch>
+                        </pic:blipFill>
+                        <pic:spPr>
+                          <a:xfrm>
+                            <a:off x="0" y="0"/>
+                            <a:ext cx="2411337" cy="1097738"/>
+                          </a:xfrm>
+                          <a:prstGeom prst="rect">
+                            <a:avLst/>
+                          </a:prstGeom>
+                        </pic:spPr>
+                      </pic:pic>
+                    </a:graphicData>
+                  </a:graphic>
+                </wp:inline>
+              </w:drawing>
+            </w:r>
+          </w:p>
+          <w:p>
+            <w:pPr>
+              <w:pStyle w:val="Picture"/>
+            </w:pPr>
+            <w:bookmarkStart w:id="11" w:name="_Ref82151349"/>
+            <w:r>
+              <w:t xml:space="preserve">Figure </w:t>
+            </w:r>
+            <w:r>
+              <w:rPr>
+                <w:noProof w:val="0"/>
+              </w:rPr>
+              <w:fldChar w:fldCharType="begin"/>
+            </w:r>
+            <w:r>
+              <w:instrText xml:space="preserve"> SEQ Figure \* ARABIC </w:instrText>
+            </w:r>
+            <w:r>
+              <w:rPr>
+                <w:noProof w:val="0"/>
+              </w:rPr>
+              <w:fldChar w:fldCharType="separate"/>
+            </w:r>
+            <w:r>
+              <w:t>15</w:t>
+            </w:r>
+            <w:r>
+              <w:fldChar w:fldCharType="end"/>
+            </w:r>
+            <w:bookmarkEnd w:id="11"/>
+            <w:r>
+              <w:t xml:space="preserve"> - Editing web link item to configure downloadButtonURL</w:t>
+            </w:r>
+          </w:p>
+        </w:tc>
+      </w:tr>
+    </w:tbl>
+    <w:p/>
+    <w:p>
+      <w:pPr>
+        <w:pStyle w:val="Heading2"/>
+      </w:pPr>
+      <w:proofErr w:type="spellStart"/>
+      <w:r>
+        <w:t>downloadButtonTip</w:t>
+      </w:r>
+      <w:proofErr w:type="spellEnd"/>
+    </w:p>
+    <w:p>
+      <w:proofErr w:type="spellStart"/>
+      <w:r>
+        <w:rPr>
+          <w:i/>
+          <w:iCs/>
+        </w:rPr>
+        <w:t>downloadButtonTip</w:t>
+      </w:r>
+      <w:proofErr w:type="spellEnd"/>
+      <w:r>
+        <w:t xml:space="preserve"> defines a tooltip that will be displayed when the visitor hovers their mouse over the button. Typically intended to be used to provide some additional information that helps the visitor understand the purpose of the button. As shown in</w:t>
+      </w:r>
+      <w:r>
+        <w:t xml:space="preserve"> </w:t>
+      </w:r>
+      <w:r>
+        <w:fldChar w:fldCharType="begin"/>
+      </w:r>
+      <w:r>
+        <w:instrText xml:space="preserve"> REF _Ref89064580 \h </w:instrText>
+      </w:r>
+      <w:r>
+        <w:fldChar w:fldCharType="separate"/>
+      </w:r>
+      <w:r>
+        <w:t xml:space="preserve">Figure </w:t>
+      </w:r>
+      <w:r>
+        <w:rPr>
+          <w:noProof/>
+        </w:rPr>
+        <w:t>12</w:t>
+      </w:r>
+      <w:r>
+        <w:fldChar w:fldCharType="end"/>
+      </w:r>
+      <w:r>
+        <w:t>.</w:t>
+      </w:r>
+    </w:p>
+    <w:p>
+      <w:r>
+        <w:t xml:space="preserve">To configure </w:t>
+      </w:r>
+      <w:proofErr w:type="spellStart"/>
+      <w:r>
+        <w:rPr>
+          <w:i/>
+          <w:iCs/>
+        </w:rPr>
+        <w:t>downloadButtonTip</w:t>
+      </w:r>
+      <w:proofErr w:type="spellEnd"/>
+      <w:r>
+        <w:t xml:space="preserve"> you should create </w:t>
+      </w:r>
+      <w:hyperlink r:id="rId29" w:history="1">
+        <w:r>
+          <w:rPr>
+            <w:rStyle w:val="Hyperlink"/>
+          </w:rPr>
+          <w:t>a new content item</w:t>
+        </w:r>
+      </w:hyperlink>
+      <w:r>
+        <w:t xml:space="preserve"> on the content area page. The name of the new item should be </w:t>
+      </w:r>
+      <w:proofErr w:type="spellStart"/>
+      <w:r>
+        <w:rPr>
+          <w:i/>
+          <w:iCs/>
+        </w:rPr>
+        <w:t>downloadButtonTip</w:t>
+      </w:r>
+      <w:proofErr w:type="spellEnd"/>
+      <w:r>
+        <w:t xml:space="preserve"> and the text will be whatever message you wish to display in the tooltip.</w:t>
+      </w:r>
+    </w:p>
+    <w:p>
+      <w:r>
+        <w:fldChar w:fldCharType="begin"/>
+      </w:r>
+      <w:r>
+        <w:instrText xml:space="preserve"> REF _Ref82151640 \h </w:instrText>
+      </w:r>
+      <w:r>
+        <w:fldChar w:fldCharType="separate"/>
+      </w:r>
+      <w:r>
+        <w:t xml:space="preserve">Figure </w:t>
+      </w:r>
+      <w:r>
+        <w:rPr>
+          <w:noProof/>
+        </w:rPr>
+        <w:t>16</w:t>
+      </w:r>
+      <w:r>
+        <w:fldChar w:fldCharType="end"/>
+      </w:r>
+      <w:r>
+        <w:t xml:space="preserve"> shows the </w:t>
+      </w:r>
+      <w:proofErr w:type="spellStart"/>
+      <w:r>
+        <w:rPr>
+          <w:i/>
+          <w:iCs/>
+        </w:rPr>
+        <w:t>downloadButtonTip</w:t>
+      </w:r>
+      <w:proofErr w:type="spellEnd"/>
+      <w:r>
+        <w:t xml:space="preserve"> content item for the tooltip shown in </w:t>
+      </w:r>
+      <w:r>
+        <w:fldChar w:fldCharType="begin"/>
+      </w:r>
+      <w:r>
+        <w:instrText xml:space="preserve"> REF _Ref89064580 \h </w:instrText>
+      </w:r>
+      <w:r>
+        <w:fldChar w:fldCharType="separate"/>
+      </w:r>
+      <w:r>
+        <w:t xml:space="preserve">Figure </w:t>
+      </w:r>
+      <w:r>
+        <w:rPr>
+          <w:noProof/>
+        </w:rPr>
+        <w:t>12</w:t>
+      </w:r>
+      <w:r>
+        <w:fldChar w:fldCharType="end"/>
+      </w:r>
+      <w:r>
+        <w:fldChar w:fldCharType="begin"/>
+      </w:r>
+      <w:r>
+        <w:instrText xml:space="preserve"> REF _Ref81821711 \h </w:instrText>
+      </w:r>
+      <w:r>
+        <w:fldChar w:fldCharType="separate"/>
+      </w:r>
+      <w:r>
+        <w:fldChar w:fldCharType="end"/>
+      </w:r>
+      <w:r>
+        <w:t>.</w:t>
+      </w:r>
+    </w:p>
+    <w:p>
+      <w:pPr>
+        <w:pStyle w:val="Picture"/>
+      </w:pPr>
+      <w:r>
+        <w:drawing>
+          <wp:inline distT="0" distB="0" distL="0" distR="0" wp14:anchorId="358CF1D3" wp14:editId="7B260B55">
+            <wp:extent cx="5731510" cy="2654300"/>
+            <wp:effectExtent l="0" t="0" r="2540" b="0"/>
+            <wp:docPr id="14" name="Picture 14"/>
+            <wp:cNvGraphicFramePr>
+              <a:graphicFrameLocks xmlns:a="http://schemas.openxmlformats.org/drawingml/2006/main" noChangeAspect="1"/>
+            </wp:cNvGraphicFramePr>
+            <a:graphic xmlns:a="http://schemas.openxmlformats.org/drawingml/2006/main">
+              <a:graphicData uri="http://schemas.openxmlformats.org/drawingml/2006/picture">
+                <pic:pic xmlns:pic="http://schemas.openxmlformats.org/drawingml/2006/picture">
+                  <pic:nvPicPr>
+                    <pic:cNvPr id="1" name=""/>
+                    <pic:cNvPicPr/>
+                  </pic:nvPicPr>
+                  <pic:blipFill>
+                    <a:blip r:embed="rId30"/>
+                    <a:stretch>
+                      <a:fillRect/>
+                    </a:stretch>
+                  </pic:blipFill>
+                  <pic:spPr>
+                    <a:xfrm>
+                      <a:off x="0" y="0"/>
+                      <a:ext cx="5731510" cy="2654300"/>
+                    </a:xfrm>
+                    <a:prstGeom prst="rect">
+                      <a:avLst/>
+                    </a:prstGeom>
+                  </pic:spPr>
+                </pic:pic>
+              </a:graphicData>
+            </a:graphic>
+          </wp:inline>
+        </w:drawing>
+      </w:r>
+    </w:p>
+    <w:p>
+      <w:pPr>
+        <w:pStyle w:val="Picture"/>
+      </w:pPr>
+      <w:bookmarkStart w:id="12" w:name="_Ref82151640"/>
+      <w:r>
+        <w:t xml:space="preserve">Figure </w:t>
+      </w:r>
+      <w:r>
+        <w:rPr>
+          <w:noProof w:val="0"/>
+        </w:rPr>
+        <w:fldChar w:fldCharType="begin"/>
+      </w:r>
+      <w:r>
+        <w:instrText xml:space="preserve"> SEQ Figure \* ARABIC </w:instrText>
+      </w:r>
+      <w:r>
+        <w:rPr>
+          <w:noProof w:val="0"/>
+        </w:rPr>
+        <w:fldChar w:fldCharType="separate"/>
+      </w:r>
+      <w:r>
+        <w:t>16</w:t>
+      </w:r>
+      <w:r>
+        <w:fldChar w:fldCharType="end"/>
+      </w:r>
+      <w:bookmarkEnd w:id="12"/>
+      <w:r>
+        <w:t xml:space="preserve"> - Configuring the download button tool tip shown in </w:t>
+      </w:r>
+      <w:r>
+        <w:fldChar w:fldCharType="begin"/>
+      </w:r>
+      <w:r>
+        <w:instrText xml:space="preserve"> REF _Ref81821711 \h  \* MERGEFORMAT </w:instrText>
+      </w:r>
+      <w:r>
+        <w:fldChar w:fldCharType="separate"/>
+      </w:r>
+      <w:r>
+        <w:t>Figure 2</w:t>
+      </w:r>
+      <w:r>
+        <w:fldChar w:fldCharType="end"/>
+      </w:r>
+    </w:p>
+    <w:p/>
+    <w:p>
+      <w:pPr>
+        <w:ind w:left="1440" w:hanging="1440"/>
+      </w:pPr>
     </w:p>
     <w:sectPr>
       <w:pgSz w:w="11906" w:h="16838"/>
@@ -5456,10 +6884,6 @@
 </file>
 
 <file path=customXml/item1.xml><?xml version="1.0" encoding="utf-8"?>
-<b:Sources xmlns:b="http://schemas.openxmlformats.org/officeDocument/2006/bibliography" xmlns="http://schemas.openxmlformats.org/officeDocument/2006/bibliography" SelectedStyle="\APASixthEditionOfficeOnline.xsl" StyleName="APA" Version="6"/>
-</file>
-
-<file path=customXml/item2.xml><?xml version="1.0" encoding="utf-8"?>
 <?mso-contentType ?>
 <FormTemplates xmlns="http://schemas.microsoft.com/sharepoint/v3/contenttype/forms">
   <Display>DocumentLibraryForm</Display>
@@ -5468,7 +6892,17 @@
 </FormTemplates>
 </file>
 
+<file path=customXml/item2.xml><?xml version="1.0" encoding="utf-8"?>
+<b:Sources xmlns:b="http://schemas.openxmlformats.org/officeDocument/2006/bibliography" xmlns="http://schemas.openxmlformats.org/officeDocument/2006/bibliography" SelectedStyle="\APASixthEditionOfficeOnline.xsl" StyleName="APA" Version="6"/>
+</file>
+
 <file path=customXml/item3.xml><?xml version="1.0" encoding="utf-8"?>
+<p:properties xmlns:p="http://schemas.microsoft.com/office/2006/metadata/properties" xmlns:xsi="http://www.w3.org/2001/XMLSchema-instance" xmlns:pc="http://schemas.microsoft.com/office/infopath/2007/PartnerControls">
+  <documentManagement/>
+</p:properties>
+</file>
+
+<file path=customXml/item4.xml><?xml version="1.0" encoding="utf-8"?>
 <ct:contentTypeSchema xmlns:ct="http://schemas.microsoft.com/office/2006/metadata/contentType" xmlns:ma="http://schemas.microsoft.com/office/2006/metadata/properties/metaAttributes" ct:_="" ma:_="" ma:contentTypeName="Document" ma:contentTypeID="0x01010041007E3C85707C409950D4308CFA0D83" ma:contentTypeVersion="11" ma:contentTypeDescription="Create a new document." ma:contentTypeScope="" ma:versionID="57a6604a6c3547883ad46bbd8be2a3ff">
   <xsd:schema xmlns:xsd="http://www.w3.org/2001/XMLSchema" xmlns:xs="http://www.w3.org/2001/XMLSchema" xmlns:p="http://schemas.microsoft.com/office/2006/metadata/properties" xmlns:ns3="1ac94572-a116-4717-95f6-4da5fbc09e8a" xmlns:ns4="7efe096b-c4e3-4663-b504-b03db39b9f05" targetNamespace="http://schemas.microsoft.com/office/2006/metadata/properties" ma:root="true" ma:fieldsID="07d0a19b844c29f75152b583065dc2cd" ns3:_="" ns4:_="">
     <xsd:import namespace="1ac94572-a116-4717-95f6-4da5fbc09e8a"/>
@@ -5677,13 +7111,15 @@
 </ct:contentTypeSchema>
 </file>
 
-<file path=customXml/item4.xml><?xml version="1.0" encoding="utf-8"?>
-<p:properties xmlns:p="http://schemas.microsoft.com/office/2006/metadata/properties" xmlns:xsi="http://www.w3.org/2001/XMLSchema-instance" xmlns:pc="http://schemas.microsoft.com/office/infopath/2007/PartnerControls">
-  <documentManagement/>
-</p:properties>
+<file path=customXml/itemProps1.xml><?xml version="1.0" encoding="utf-8"?>
+<ds:datastoreItem xmlns:ds="http://schemas.openxmlformats.org/officeDocument/2006/customXml" ds:itemID="{83267B6E-DC93-46E0-BC6B-053AF8F49DA8}">
+  <ds:schemaRefs>
+    <ds:schemaRef ds:uri="http://schemas.microsoft.com/sharepoint/v3/contenttype/forms"/>
+  </ds:schemaRefs>
+</ds:datastoreItem>
 </file>
 
-<file path=customXml/itemProps1.xml><?xml version="1.0" encoding="utf-8"?>
+<file path=customXml/itemProps2.xml><?xml version="1.0" encoding="utf-8"?>
 <ds:datastoreItem xmlns:ds="http://schemas.openxmlformats.org/officeDocument/2006/customXml" ds:itemID="{E682E761-3B47-4AFA-8561-0123C91657A7}">
   <ds:schemaRefs>
     <ds:schemaRef ds:uri="http://schemas.openxmlformats.org/officeDocument/2006/bibliography"/>
@@ -5691,15 +7127,16 @@
 </ds:datastoreItem>
 </file>
 
-<file path=customXml/itemProps2.xml><?xml version="1.0" encoding="utf-8"?>
-<ds:datastoreItem xmlns:ds="http://schemas.openxmlformats.org/officeDocument/2006/customXml" ds:itemID="{83267B6E-DC93-46E0-BC6B-053AF8F49DA8}">
+<file path=customXml/itemProps3.xml><?xml version="1.0" encoding="utf-8"?>
+<ds:datastoreItem xmlns:ds="http://schemas.openxmlformats.org/officeDocument/2006/customXml" ds:itemID="{65A786CD-0BD1-4C11-A980-D899CFB81C46}">
   <ds:schemaRefs>
-    <ds:schemaRef ds:uri="http://schemas.microsoft.com/sharepoint/v3/contenttype/forms"/>
+    <ds:schemaRef ds:uri="http://schemas.microsoft.com/office/2006/metadata/properties"/>
+    <ds:schemaRef ds:uri="http://schemas.microsoft.com/office/infopath/2007/PartnerControls"/>
   </ds:schemaRefs>
 </ds:datastoreItem>
 </file>
 
-<file path=customXml/itemProps3.xml><?xml version="1.0" encoding="utf-8"?>
+<file path=customXml/itemProps4.xml><?xml version="1.0" encoding="utf-8"?>
 <ds:datastoreItem xmlns:ds="http://schemas.openxmlformats.org/officeDocument/2006/customXml" ds:itemID="{2F9BDDF4-6C2A-4178-8EFE-5FBE273A6710}">
   <ds:schemaRefs>
     <ds:schemaRef ds:uri="http://schemas.microsoft.com/office/2006/metadata/contentType"/>
@@ -5716,13 +7153,4 @@
     <ds:schemaRef ds:uri="http://schemas.microsoft.com/internal/obd"/>
   </ds:schemaRefs>
 </ds:datastoreItem>
-</file>
-
-<file path=customXml/itemProps4.xml><?xml version="1.0" encoding="utf-8"?>
-<ds:datastoreItem xmlns:ds="http://schemas.openxmlformats.org/officeDocument/2006/customXml" ds:itemID="{65A786CD-0BD1-4C11-A980-D899CFB81C46}">
-  <ds:schemaRefs>
-    <ds:schemaRef ds:uri="http://schemas.microsoft.com/office/2006/metadata/properties"/>
-    <ds:schemaRef ds:uri="http://schemas.microsoft.com/office/infopath/2007/PartnerControls"/>
-  </ds:schemaRefs>
-</ds:datastoreItem>
 </file>
</xml_diff>